<commit_message>
Paar feedback punten veranderd
</commit_message>
<xml_diff>
--- a/I-Project/I-Project_iConcepts_Plan_van_Aanpak_Groep14.docx
+++ b/I-Project/I-Project_iConcepts_Plan_van_Aanpak_Groep14.docx
@@ -22,12 +22,16 @@
           <w:color w:val="F2552C"/>
         </w:rPr>
       </w:pPr>
+      <w:bookmarkStart w:id="0" w:name="_GoBack"/>
+      <w:proofErr w:type="gramStart"/>
       <w:r>
         <w:rPr>
           <w:color w:val="F2552C"/>
         </w:rPr>
         <w:t>iConcepts</w:t>
       </w:r>
+      <w:bookmarkEnd w:id="0"/>
+      <w:proofErr w:type="gramEnd"/>
     </w:p>
     <w:p>
       <w:pPr>
@@ -2707,12 +2711,12 @@
       <w:pPr>
         <w:pStyle w:val="Kop1"/>
       </w:pPr>
-      <w:bookmarkStart w:id="0" w:name="_Toc6989708"/>
+      <w:bookmarkStart w:id="1" w:name="_Toc6989708"/>
       <w:r>
         <w:lastRenderedPageBreak/>
         <w:t>Inleiding</w:t>
       </w:r>
-      <w:bookmarkEnd w:id="0"/>
+      <w:bookmarkEnd w:id="1"/>
     </w:p>
     <w:p>
       <w:r>
@@ -2775,7 +2779,10 @@
         <w:t xml:space="preserve"> EenmaalAndermaal.</w:t>
       </w:r>
       <w:r>
-        <w:t xml:space="preserve"> Aan de studenten is gevraagd om dit te doen via de SCRUM methode</w:t>
+        <w:t xml:space="preserve"> Aan de studenten is gevraagd om dit te doen via de </w:t>
+      </w:r>
+      <w:r>
+        <w:t>SCRUM-methode</w:t>
       </w:r>
       <w:r>
         <w:t>.</w:t>
@@ -2783,7 +2790,15 @@
     </w:p>
     <w:p>
       <w:r>
-        <w:t xml:space="preserve">Er wordt wat meer achtergrond informatie gegeven op bladzijde 4. Hier wordt ook de doelstelling wat uitgebreider uitgelegd en </w:t>
+        <w:t xml:space="preserve">Er wordt wat meer achtergrond </w:t>
+      </w:r>
+      <w:proofErr w:type="gramStart"/>
+      <w:r>
+        <w:t>informatie gegeven</w:t>
+      </w:r>
+      <w:proofErr w:type="gramEnd"/>
+      <w:r>
+        <w:t xml:space="preserve"> op bladzijde 4. Hier wordt ook de doelstelling wat uitgebreider uitgelegd en </w:t>
       </w:r>
       <w:r>
         <w:t xml:space="preserve">wordt er een kort overzicht gegeven van de producten die </w:t>
@@ -2822,7 +2837,13 @@
         <w:t xml:space="preserve">en 11 </w:t>
       </w:r>
       <w:r>
-        <w:t>wordt de SCRUM methode uitgelegd</w:t>
+        <w:t xml:space="preserve">wordt de </w:t>
+      </w:r>
+      <w:r>
+        <w:t>SCRUM-methode</w:t>
+      </w:r>
+      <w:r>
+        <w:t xml:space="preserve"> uitgelegd</w:t>
       </w:r>
       <w:r>
         <w:t xml:space="preserve">, en op </w:t>
@@ -2897,12 +2918,12 @@
           <w:numId w:val="27"/>
         </w:numPr>
       </w:pPr>
-      <w:bookmarkStart w:id="1" w:name="_Toc6989709"/>
+      <w:bookmarkStart w:id="2" w:name="_Toc6989709"/>
       <w:r>
         <w:lastRenderedPageBreak/>
         <w:t>Achtergrond</w:t>
       </w:r>
-      <w:bookmarkEnd w:id="1"/>
+      <w:bookmarkEnd w:id="2"/>
     </w:p>
     <w:p>
       <w:pPr>
@@ -3126,11 +3147,11 @@
           <w:numId w:val="27"/>
         </w:numPr>
       </w:pPr>
-      <w:bookmarkStart w:id="2" w:name="_Toc6989710"/>
+      <w:bookmarkStart w:id="3" w:name="_Toc6989710"/>
       <w:r>
         <w:t>Doelstelling</w:t>
       </w:r>
-      <w:bookmarkEnd w:id="2"/>
+      <w:bookmarkEnd w:id="3"/>
     </w:p>
     <w:p>
       <w:pPr>
@@ -3250,7 +3271,7 @@
       <w:pPr>
         <w:pStyle w:val="Kop2"/>
       </w:pPr>
-      <w:bookmarkStart w:id="3" w:name="_Toc6989711"/>
+      <w:bookmarkStart w:id="4" w:name="_Toc6989711"/>
       <w:r>
         <w:rPr>
           <w:rStyle w:val="normaltextrun"/>
@@ -3263,7 +3284,7 @@
         </w:rPr>
         <w:t>Producten</w:t>
       </w:r>
-      <w:bookmarkEnd w:id="3"/>
+      <w:bookmarkEnd w:id="4"/>
       <w:r>
         <w:rPr>
           <w:rStyle w:val="eop"/>
@@ -3528,7 +3549,7 @@
           <w:lang w:eastAsia="nl-NL"/>
         </w:rPr>
       </w:pPr>
-      <w:bookmarkStart w:id="4" w:name="_Toc6989712"/>
+      <w:bookmarkStart w:id="5" w:name="_Toc6989712"/>
       <w:r>
         <w:rPr>
           <w:lang w:eastAsia="nl-NL"/>
@@ -3536,7 +3557,7 @@
         <w:lastRenderedPageBreak/>
         <w:t>Project Grenzen</w:t>
       </w:r>
-      <w:bookmarkEnd w:id="4"/>
+      <w:bookmarkEnd w:id="5"/>
     </w:p>
     <w:p>
       <w:pPr>
@@ -3590,12 +3611,12 @@
           <w:numId w:val="27"/>
         </w:numPr>
       </w:pPr>
-      <w:bookmarkStart w:id="5" w:name="_Toc6989713"/>
+      <w:bookmarkStart w:id="6" w:name="_Toc6989713"/>
       <w:r>
         <w:lastRenderedPageBreak/>
         <w:t>Randvoorwaarden</w:t>
       </w:r>
-      <w:bookmarkEnd w:id="5"/>
+      <w:bookmarkEnd w:id="6"/>
     </w:p>
     <w:p>
       <w:pPr>
@@ -3681,7 +3702,7 @@
           <w:numId w:val="27"/>
         </w:numPr>
       </w:pPr>
-      <w:bookmarkStart w:id="6" w:name="_Toc6989714"/>
+      <w:bookmarkStart w:id="7" w:name="_Toc6989714"/>
       <w:r>
         <w:lastRenderedPageBreak/>
         <w:t>Op te leveren product</w:t>
@@ -3692,7 +3713,7 @@
       <w:r>
         <w:t>Kwaliteitseisen</w:t>
       </w:r>
-      <w:bookmarkEnd w:id="6"/>
+      <w:bookmarkEnd w:id="7"/>
     </w:p>
     <w:p>
       <w:pPr>
@@ -4707,7 +4728,7 @@
           <w:lang w:eastAsia="nl-NL"/>
         </w:rPr>
       </w:pPr>
-      <w:bookmarkStart w:id="7" w:name="_Toc6989715"/>
+      <w:bookmarkStart w:id="8" w:name="_Toc6989715"/>
       <w:r>
         <w:rPr>
           <w:rFonts w:eastAsia="Times New Roman"/>
@@ -4715,7 +4736,7 @@
         </w:rPr>
         <w:t>Kwaliteit eisen</w:t>
       </w:r>
-      <w:bookmarkEnd w:id="7"/>
+      <w:bookmarkEnd w:id="8"/>
       <w:r>
         <w:rPr>
           <w:rFonts w:eastAsia="Times New Roman"/>
@@ -4780,7 +4801,14 @@
           <w:rFonts w:ascii="Calibri" w:eastAsia="Times New Roman" w:hAnsi="Calibri" w:cs="Calibri"/>
           <w:lang w:eastAsia="nl-NL"/>
         </w:rPr>
-        <w:t xml:space="preserve"> wat opgeleverd moet word</w:t>
+        <w:t xml:space="preserve"> wat opgeleverd moet </w:t>
+      </w:r>
+      <w:r>
+        <w:rPr>
+          <w:rFonts w:ascii="Calibri" w:eastAsia="Times New Roman" w:hAnsi="Calibri" w:cs="Calibri"/>
+          <w:lang w:eastAsia="nl-NL"/>
+        </w:rPr>
+        <w:t>wordt</w:t>
       </w:r>
       <w:r>
         <w:rPr>
@@ -6600,13 +6628,14 @@
           <w:numId w:val="27"/>
         </w:numPr>
       </w:pPr>
-      <w:bookmarkStart w:id="8" w:name="_Toc6989716"/>
+      <w:bookmarkStart w:id="9" w:name="_Toc6989716"/>
       <w:r>
         <w:lastRenderedPageBreak/>
         <w:t>Ontwikkelmethoden</w:t>
       </w:r>
-      <w:bookmarkEnd w:id="8"/>
-    </w:p>
+      <w:bookmarkEnd w:id="9"/>
+    </w:p>
+    <w:p/>
     <w:p>
       <w:r>
         <w:t>De methoden die wij worden geacht te gebruiken is de SCRUM-methode. De SCRUM-methode maakt gebruik van meerdere sprints</w:t>
@@ -6633,19 +6662,35 @@
       </w:r>
     </w:p>
     <w:p>
-      <w:r>
-        <w:t xml:space="preserve">De Sprint van het project zijn vaste tijdsblokken van 2 weken. Hier wordt er gewerkt aan delen van het eindproject, iedere sprint bouwt verder resultaat op van de vorige sprints. Het is hierdoor mogelijk om telkens te focussen op een gedeelte dat uiteindelijk moet werken. De kwaliteit van het leverbaar product wordt verbeterd.  </w:t>
-      </w:r>
-    </w:p>
-    <w:p>
       <w:pPr>
         <w:pStyle w:val="Geenafstand"/>
       </w:pPr>
+    </w:p>
+    <w:p>
+      <w:r>
+        <w:t xml:space="preserve">De Sprint van het project zijn vaste tijdsblokken van 2 weken. </w:t>
+      </w:r>
+      <w:r>
+        <w:t>Hier gaat het team aan de slag met de vooraf gemaakte sprint backlog, om uiteindelijk na de sprint een deel van het eindproduct op te leveren</w:t>
+      </w:r>
+      <w:r>
+        <w:t xml:space="preserve">. Het is hierdoor mogelijk om telkens te focussen op een gedeelte dat uiteindelijk moet werken. De kwaliteit van het leverbaar product wordt verbeterd.  </w:t>
+      </w:r>
+    </w:p>
+    <w:p>
+      <w:pPr>
+        <w:pStyle w:val="Geenafstand"/>
+      </w:pPr>
       <w:r>
         <w:t>Sprint Planning meeting</w:t>
       </w:r>
     </w:p>
     <w:p>
+      <w:pPr>
+        <w:pStyle w:val="Geenafstand"/>
+      </w:pPr>
+    </w:p>
+    <w:p>
       <w:r>
         <w:t xml:space="preserve">De Sprint Planning meeting </w:t>
       </w:r>
@@ -6664,7 +6709,32 @@
     </w:p>
     <w:p>
       <w:r>
-        <w:t xml:space="preserve">De Product Owner zal de product backlog toelichten en hieruit prioriteiten stellen zodat het team vooruit kan plannen hoe haalbaar deze User-Stories zijn.  Het team kan eventueel vragen stellen over de User-Stories zodat hier geen verwarring in komt.  Alles moet duidelijk zijn en ieder teamlid heeft een taak zodat er optimaal gewerkt wordt aan wat de opdrachtgever wil hebben.  </w:t>
+        <w:t xml:space="preserve">De Product </w:t>
+      </w:r>
+      <w:proofErr w:type="spellStart"/>
+      <w:r>
+        <w:t>Owner</w:t>
+      </w:r>
+      <w:proofErr w:type="spellEnd"/>
+      <w:r>
+        <w:t xml:space="preserve"> (Rein</w:t>
+      </w:r>
+      <w:r>
+        <w:t xml:space="preserve"> </w:t>
+      </w:r>
+      <w:proofErr w:type="spellStart"/>
+      <w:r>
+        <w:t>Harle</w:t>
+      </w:r>
+      <w:proofErr w:type="spellEnd"/>
+      <w:r>
+        <w:t>)</w:t>
+      </w:r>
+      <w:r>
+        <w:t xml:space="preserve"> zal de product backlog toelichten en hieruit prioriteiten stellen zodat het team vooruit kan plannen hoe haalbaar deze User-Stories zijn. Het team kan eventueel vragen stellen over de User-Stories zodat hier geen verwarring in komt. Alles moet duidelijk zijn en ieder teamlid heeft een taak zodat er optimaal gewerkt wordt aan wat de opdrachtgever wil hebben. </w:t>
+      </w:r>
+      <w:r>
+        <w:t xml:space="preserve">Het team gaat in de sprint aan de slag met de gekozen onderdelen uit de product backlog. </w:t>
       </w:r>
     </w:p>
     <w:p>
@@ -6676,19 +6746,61 @@
       </w:r>
     </w:p>
     <w:p>
-      <w:r>
-        <w:t>Iedere werkdag bespreekt het Scrum team in het kort de voorgang van het project en eventuele obstakels.</w:t>
-      </w:r>
-    </w:p>
-    <w:p>
       <w:pPr>
         <w:pStyle w:val="Geenafstand"/>
       </w:pPr>
+    </w:p>
+    <w:p>
+      <w:r>
+        <w:t>Iedere werkdag</w:t>
+      </w:r>
+      <w:r>
+        <w:t xml:space="preserve"> om 9:15</w:t>
+      </w:r>
+      <w:r>
+        <w:t xml:space="preserve"> bespreekt het </w:t>
+      </w:r>
+      <w:r>
+        <w:t>team</w:t>
+      </w:r>
+      <w:r>
+        <w:t xml:space="preserve"> in het kort de voor</w:t>
+      </w:r>
+      <w:r>
+        <w:t>t</w:t>
+      </w:r>
+      <w:r>
+        <w:t>gang van het project en eventuele obstakels.</w:t>
+      </w:r>
+      <w:r>
+        <w:t xml:space="preserve"> Daarna wordt er besproken wat er</w:t>
+      </w:r>
+      <w:r>
+        <w:t xml:space="preserve"> die dag</w:t>
+      </w:r>
+      <w:r>
+        <w:t xml:space="preserve"> gedaan wordt.</w:t>
+      </w:r>
+    </w:p>
+    <w:p>
+      <w:pPr>
+        <w:pStyle w:val="Geenafstand"/>
+      </w:pPr>
+    </w:p>
+    <w:p>
+      <w:pPr>
+        <w:pStyle w:val="Geenafstand"/>
+      </w:pPr>
       <w:r>
         <w:t>Sprint Retrospective meeting</w:t>
       </w:r>
     </w:p>
     <w:p>
+      <w:pPr>
+        <w:pStyle w:val="Geenafstand"/>
+      </w:pPr>
+    </w:p>
+    <w:p>
       <w:r>
         <w:t xml:space="preserve">Om het werkproces te verbeteren wordt er met de Sprint Retrospective meeting de prestaties van het Scrumteam besproken en werkafspraken gemaakt. Dit gebeurt voor een Sprint Review meeting, </w:t>
       </w:r>
@@ -6711,7 +6823,18 @@
         <w:t xml:space="preserve"> </w:t>
       </w:r>
       <w:r>
-        <w:t xml:space="preserve">SCRUM team zal met de SCRUM coach bespreken over het werkproces, waar ging het mis, waar </w:t>
+        <w:t>SCRUM-team</w:t>
+      </w:r>
+      <w:r>
+        <w:t xml:space="preserve"> zal met de </w:t>
+      </w:r>
+      <w:proofErr w:type="gramStart"/>
+      <w:r>
+        <w:t>SCRUM coach</w:t>
+      </w:r>
+      <w:proofErr w:type="gramEnd"/>
+      <w:r>
+        <w:t xml:space="preserve"> bespreken over het werkproces, waar ging het mis, waar </w:t>
       </w:r>
       <w:r>
         <w:t xml:space="preserve">loopt het team </w:t>
@@ -6758,7 +6881,22 @@
       <w:r>
         <w:t>gehouden.</w:t>
       </w:r>
-    </w:p>
+      <w:r>
+        <w:t xml:space="preserve"> </w:t>
+      </w:r>
+      <w:r>
+        <w:t xml:space="preserve">Iedere werkweek wordt er een Weekly Sitdown gehouden met de procesbegeleider op vrijdag om 10:30. </w:t>
+      </w:r>
+      <w:r>
+        <w:t>En in deze Weekly Sitdown wordt dus ook de retrospective gehouden</w:t>
+      </w:r>
+      <w:r>
+        <w:t xml:space="preserve"> </w:t>
+      </w:r>
+    </w:p>
+    <w:p/>
+    <w:p/>
+    <w:p/>
     <w:p>
       <w:pPr>
         <w:pStyle w:val="Geenafstand"/>
@@ -6768,8 +6906,13 @@
       </w:r>
     </w:p>
     <w:p>
-      <w:r>
-        <w:t>In het Sprint Review meeting wordt er gekeken naar de resultaten van iedere sprint, hier worden demonstraties aan de stakeholders gegeven om een mogelijkheid te bieden voor feedback en een inzicht van de voorgang van het project/product. De Sprint Review meeting vindt plaats naar iedere sprint.</w:t>
+      <w:pPr>
+        <w:pStyle w:val="Geenafstand"/>
+      </w:pPr>
+    </w:p>
+    <w:p>
+      <w:r>
+        <w:t>In het Sprint Review meeting wordt er gekeken naar de resultaten van iedere sprint, hier worden demonstraties aan de stakeholders gegeven om een mogelijkheid te bieden voor feedback en een inzicht van de voorgang van het project/product. De Sprint Review meeting vindt plaats na iedere sprint.</w:t>
       </w:r>
     </w:p>
     <w:p>
@@ -6789,11 +6932,7 @@
         <w:t>, als bijvoorbeeld de product owner iets anders in gedachten had dan is gerealiseerd</w:t>
       </w:r>
       <w:r>
-        <w:t xml:space="preserve">, dan kan het team hier flexibel mee omgaan in de volgende Sprint. Want als dit niet mogelijk is dan moet er veel </w:t>
-      </w:r>
-      <w:r>
-        <w:lastRenderedPageBreak/>
-        <w:t>aan het product worden gewijzigd of een teamlid moet meer werk doen</w:t>
+        <w:t>, dan kan het team hier flexibel mee omgaan in de volgende Sprint. Want als dit niet mogelijk is dan moet er veel aan het product worden gewijzigd of een teamlid moet meer werk doen</w:t>
       </w:r>
       <w:r>
         <w:t>,</w:t>
@@ -6804,19 +6943,39 @@
     </w:p>
     <w:p>
       <w:r>
-        <w:t xml:space="preserve">Het nadeel van een SCRUM is als de samenwerking niet goed verloopt. Wordt het moeilijker om een goed product samen te stellen.  Dus wat er moet gebeuren is dat in het team de SCRUM master </w:t>
+        <w:t xml:space="preserve">Het nadeel van een SCRUM is als de samenwerking niet goed verloopt. Wordt het moeilijker om een goed product samen te stellen.  Dus wat er moet gebeuren is dat in het team de </w:t>
+      </w:r>
+      <w:r>
+        <w:t>SCRUM-master</w:t>
+      </w:r>
+      <w:r>
+        <w:t xml:space="preserve"> </w:t>
       </w:r>
       <w:r>
         <w:t>het</w:t>
       </w:r>
       <w:r>
-        <w:t xml:space="preserve"> development team helpt met begeleiden en motiveren.  Zodat de samenwerking verbeterd wordt en dat er voortgang is met het product. In ons geval zal de SCRUM coach en een </w:t>
+        <w:t xml:space="preserve"> development team helpt met begeleiden en motiveren.  Zodat de samenwerking verbeterd wordt en dat er voortgang is met het product. In ons geval zal de </w:t>
+      </w:r>
+      <w:r>
+        <w:t>SCRUM-coach</w:t>
+      </w:r>
+      <w:r>
+        <w:t xml:space="preserve"> en een </w:t>
       </w:r>
       <w:r>
         <w:t xml:space="preserve">toegewezen </w:t>
       </w:r>
       <w:r>
-        <w:t>teamlid als een SCRUM master dienen</w:t>
+        <w:t xml:space="preserve">teamlid als een </w:t>
+      </w:r>
+      <w:proofErr w:type="gramStart"/>
+      <w:r>
+        <w:t>SCRUM master</w:t>
+      </w:r>
+      <w:proofErr w:type="gramEnd"/>
+      <w:r>
+        <w:t xml:space="preserve"> dienen</w:t>
       </w:r>
       <w:r>
         <w:t>.</w:t>
@@ -6877,12 +7036,12 @@
           <w:numId w:val="27"/>
         </w:numPr>
       </w:pPr>
-      <w:bookmarkStart w:id="9" w:name="_Toc6989717"/>
+      <w:bookmarkStart w:id="10" w:name="_Toc6989717"/>
       <w:r>
         <w:lastRenderedPageBreak/>
         <w:t>Projectorganisatie en Communicatie</w:t>
       </w:r>
-      <w:bookmarkEnd w:id="9"/>
+      <w:bookmarkEnd w:id="10"/>
     </w:p>
     <w:p>
       <w:pPr>
@@ -6904,8 +7063,6 @@
       <w:r>
         <w:t xml:space="preserve"> weekly sitdown. </w:t>
       </w:r>
-      <w:bookmarkStart w:id="10" w:name="_GoBack"/>
-      <w:bookmarkEnd w:id="10"/>
     </w:p>
     <w:p>
       <w:r>
@@ -6915,21 +7072,61 @@
         <w:t xml:space="preserve">voor </w:t>
       </w:r>
       <w:r>
-        <w:t xml:space="preserve">heeft om een werkend gedeelte te creëren. Voor de sprint planning is er contact met de product owner en het SCRUM team.  </w:t>
-      </w:r>
-    </w:p>
-    <w:p>
-      <w:r>
-        <w:t>De rollen voor het SCRUM team moet</w:t>
+        <w:t xml:space="preserve">heeft om een werkend gedeelte te creëren. Voor de sprint planning is er contact met de product </w:t>
+      </w:r>
+      <w:proofErr w:type="spellStart"/>
+      <w:r>
+        <w:t>owner</w:t>
+      </w:r>
+      <w:proofErr w:type="spellEnd"/>
+      <w:r>
+        <w:t xml:space="preserve"> en het </w:t>
+      </w:r>
+      <w:r>
+        <w:t>SCRUM-team</w:t>
+      </w:r>
+      <w:r>
+        <w:t xml:space="preserve">.  </w:t>
+      </w:r>
+    </w:p>
+    <w:p>
+      <w:r>
+        <w:t xml:space="preserve">De rollen voor het </w:t>
+      </w:r>
+      <w:r>
+        <w:t>SCRUM-team</w:t>
+      </w:r>
+      <w:r>
+        <w:t xml:space="preserve"> moet</w:t>
       </w:r>
       <w:r>
         <w:t>en</w:t>
       </w:r>
       <w:r>
-        <w:t xml:space="preserve"> nog worden bepaald in een meeting met een SCRUM coach. Hieruit wordt een SCRUM master gekozen die met behulp van de coach de daily stand ups, de reviews en de retrospective regelt en deze ceremonies uitvoert. </w:t>
-      </w:r>
-      <w:r>
-        <w:t xml:space="preserve">De gekozen SCRUM master </w:t>
+        <w:t xml:space="preserve"> nog worden bepaald in een meeting met een </w:t>
+      </w:r>
+      <w:proofErr w:type="gramStart"/>
+      <w:r>
+        <w:t>SCRUM coach</w:t>
+      </w:r>
+      <w:proofErr w:type="gramEnd"/>
+      <w:r>
+        <w:t xml:space="preserve">. Hieruit wordt een </w:t>
+      </w:r>
+      <w:r>
+        <w:t>SCRUM-master</w:t>
+      </w:r>
+      <w:r>
+        <w:t xml:space="preserve"> gekozen die met behulp van de coach de daily stand ups, de reviews en de retrospective regelt en deze ceremonies uitvoert. </w:t>
+      </w:r>
+      <w:r>
+        <w:t xml:space="preserve">De gekozen </w:t>
+      </w:r>
+      <w:r>
+        <w:t>SCRUM-master</w:t>
+      </w:r>
+      <w:r>
+        <w:t xml:space="preserve"> </w:t>
       </w:r>
       <w:r>
         <w:t>wordt elke week verandert</w:t>
@@ -6947,10 +7144,13 @@
         <w:t xml:space="preserve">er talenten voor het helpen van teamleden verschuild liggen. </w:t>
       </w:r>
       <w:r>
-        <w:t xml:space="preserve">De rollen voor het zijn van de SCRUM </w:t>
-      </w:r>
-      <w:r>
-        <w:t xml:space="preserve">master wordt </w:t>
+        <w:t xml:space="preserve">De rollen voor het zijn van de </w:t>
+      </w:r>
+      <w:r>
+        <w:t>SCRUM-master</w:t>
+      </w:r>
+      <w:r>
+        <w:t xml:space="preserve"> wordt </w:t>
       </w:r>
       <w:r>
         <w:t xml:space="preserve">in een </w:t>
@@ -6973,7 +7173,13 @@
         <w:t>productgroep niveau</w:t>
       </w:r>
       <w:r>
-        <w:t xml:space="preserve"> relevante skills. Zoals het verbeteren van communicatie en feedback om zo de wensen van de stakeholders tevreden te stellen en het team zelf te verbeteren. Ook wordt er aandacht besteedt aan zelfontwikkeling door te reflecteren en persoonlijke leerdoelen te stellen voor het SCRUM team. </w:t>
+        <w:t xml:space="preserve"> relevante skills. Zoals het verbeteren van communicatie en feedback om zo de wensen van de stakeholders tevreden te stellen en het team zelf te verbeteren. Ook wordt er aandacht besteedt aan zelfontwikkeling door te reflecteren en persoonlijke leerdoelen te stellen voor het </w:t>
+      </w:r>
+      <w:r>
+        <w:t>SCRUM-team</w:t>
+      </w:r>
+      <w:r>
+        <w:t xml:space="preserve">. </w:t>
       </w:r>
     </w:p>
     <w:p>
@@ -7009,11 +7215,11 @@
         <w:tblLook w:val="04A0" w:firstRow="1" w:lastRow="0" w:firstColumn="1" w:lastColumn="0" w:noHBand="0" w:noVBand="1"/>
       </w:tblPr>
       <w:tblGrid>
-        <w:gridCol w:w="1511"/>
-        <w:gridCol w:w="1983"/>
+        <w:gridCol w:w="1509"/>
+        <w:gridCol w:w="1982"/>
         <w:gridCol w:w="938"/>
         <w:gridCol w:w="3402"/>
-        <w:gridCol w:w="2115"/>
+        <w:gridCol w:w="2118"/>
       </w:tblGrid>
       <w:tr>
         <w:trPr>
@@ -7116,7 +7322,7 @@
               <w:rPr>
                 <w:b w:val="0"/>
               </w:rPr>
-              <w:t>Telefoon nr.</w:t>
+              <w:t>Telefoonnr.</w:t>
             </w:r>
           </w:p>
         </w:tc>
@@ -7571,7 +7777,10 @@
         <w:t xml:space="preserve">: </w:t>
       </w:r>
       <w:r>
-        <w:t>Project teamleden contact informatie</w:t>
+        <w:t>Projectteamleden</w:t>
+      </w:r>
+      <w:r>
+        <w:t xml:space="preserve"> contact informatie</w:t>
       </w:r>
       <w:r>
         <w:t xml:space="preserve"> </w:t>
@@ -8268,19 +8477,43 @@
         <w:rPr>
           <w:color w:val="0D0D0D" w:themeColor="text1" w:themeTint="F2"/>
         </w:rPr>
-        <w:t>. Er kan wel een desktop versie gedownload worden.</w:t>
+        <w:t xml:space="preserve">. Er kan wel een </w:t>
       </w:r>
       <w:r>
         <w:rPr>
           <w:color w:val="0D0D0D" w:themeColor="text1" w:themeTint="F2"/>
         </w:rPr>
+        <w:t>desktopversie</w:t>
+      </w:r>
+      <w:r>
+        <w:rPr>
+          <w:color w:val="0D0D0D" w:themeColor="text1" w:themeTint="F2"/>
+        </w:rPr>
+        <w:t xml:space="preserve"> gedownload worden.</w:t>
+      </w:r>
+      <w:r>
+        <w:rPr>
+          <w:color w:val="0D0D0D" w:themeColor="text1" w:themeTint="F2"/>
+        </w:rPr>
         <w:t xml:space="preserve"> </w:t>
       </w:r>
       <w:r>
         <w:rPr>
           <w:color w:val="0D0D0D" w:themeColor="text1" w:themeTint="F2"/>
         </w:rPr>
-        <w:t>Deze desktop versie heeft iedereen uit het team geïnstalleerd op zijn/haar computer. Met Github kan er gelijktijdig aan een bestand worden gewerkt</w:t>
+        <w:t xml:space="preserve">Deze </w:t>
+      </w:r>
+      <w:r>
+        <w:rPr>
+          <w:color w:val="0D0D0D" w:themeColor="text1" w:themeTint="F2"/>
+        </w:rPr>
+        <w:t>desktopversie</w:t>
+      </w:r>
+      <w:r>
+        <w:rPr>
+          <w:color w:val="0D0D0D" w:themeColor="text1" w:themeTint="F2"/>
+        </w:rPr>
+        <w:t xml:space="preserve"> heeft iedereen uit het team geïnstalleerd op zijn/haar computer. Met Github kan er gelijktijdig aan een bestand worden gewerkt</w:t>
       </w:r>
       <w:r>
         <w:rPr>
@@ -9137,7 +9370,6 @@
         </w:rPr>
         <w:t> een aantal taken uit de productbacklog gehaald om die te maken in de sprint. Aan het einde van de sprint zal er uiteindelijk een werkend deel van het totaal uit moeten komen wat kan worden opgeleverd aan de opdrachtgever. Aan het einde van de sprint wordt een </w:t>
       </w:r>
-      <w:proofErr w:type="spellStart"/>
       <w:r>
         <w:rPr>
           <w:rStyle w:val="spellingerror"/>
@@ -9147,7 +9379,6 @@
         </w:rPr>
         <w:t>retrospective</w:t>
       </w:r>
-      <w:proofErr w:type="spellEnd"/>
       <w:r>
         <w:rPr>
           <w:rStyle w:val="normaltextrun"/>
@@ -16473,7 +16704,7 @@
 </file>
 
 <file path=customXml/itemProps1.xml><?xml version="1.0" encoding="utf-8"?>
-<ds:datastoreItem xmlns:ds="http://schemas.openxmlformats.org/officeDocument/2006/customXml" ds:itemID="{50A29F10-AB6C-42AA-BDF1-CC3CDA50E8E6}">
+<ds:datastoreItem xmlns:ds="http://schemas.openxmlformats.org/officeDocument/2006/customXml" ds:itemID="{E95D32D3-8A54-4DE0-BB50-76F0F43CBEE4}">
   <ds:schemaRefs>
     <ds:schemaRef ds:uri="http://schemas.openxmlformats.org/officeDocument/2006/bibliography"/>
   </ds:schemaRefs>

</xml_diff>

<commit_message>
Plan Van Aanpak (Klaar)
Mehmet en Hendrik
- Ontwikkelde methode aangepast
- Projectorganisatie aangepast
- Trello Link verstuurd naar Ben en Rein
- DoD aangepast

Co-Authored-By: Mehmet batal <memo043@users.noreply.github.com>
Co-Authored-By: hendrikotten28 <hendrikotten28@users.noreply.github.com>
</commit_message>
<xml_diff>
--- a/I-Project/I-Project_iConcepts_Plan_van_Aanpak_Groep14.docx
+++ b/I-Project/I-Project_iConcepts_Plan_van_Aanpak_Groep14.docx
@@ -907,7 +907,12 @@
             <w:pStyle w:val="Kopvaninhoudsopgave"/>
           </w:pPr>
           <w:r>
-            <w:t>Inhoud</w:t>
+            <w:t>Inhou</w:t>
+          </w:r>
+          <w:bookmarkStart w:id="0" w:name="_GoBack"/>
+          <w:bookmarkEnd w:id="0"/>
+          <w:r>
+            <w:t>d</w:t>
           </w:r>
           <w:r>
             <w:t>sopgave</w:t>
@@ -934,7 +939,7 @@
           <w:r>
             <w:fldChar w:fldCharType="separate"/>
           </w:r>
-          <w:hyperlink w:anchor="_Toc6989708" w:history="1">
+          <w:hyperlink w:anchor="_Toc7083169" w:history="1">
             <w:r>
               <w:rPr>
                 <w:rStyle w:val="Hyperlink"/>
@@ -961,7 +966,7 @@
                 <w:noProof/>
                 <w:webHidden/>
               </w:rPr>
-              <w:instrText xml:space="preserve"> PAGEREF _Toc6989708 \h </w:instrText>
+              <w:instrText xml:space="preserve"> PAGEREF _Toc7083169 \h </w:instrText>
             </w:r>
             <w:r>
               <w:rPr>
@@ -1005,7 +1010,7 @@
               <w:lang w:eastAsia="nl-NL"/>
             </w:rPr>
           </w:pPr>
-          <w:hyperlink w:anchor="_Toc6989709" w:history="1">
+          <w:hyperlink w:anchor="_Toc7083170" w:history="1">
             <w:r>
               <w:rPr>
                 <w:rStyle w:val="Hyperlink"/>
@@ -1047,7 +1052,7 @@
                 <w:noProof/>
                 <w:webHidden/>
               </w:rPr>
-              <w:instrText xml:space="preserve"> PAGEREF _Toc6989709 \h </w:instrText>
+              <w:instrText xml:space="preserve"> PAGEREF _Toc7083170 \h </w:instrText>
             </w:r>
             <w:r>
               <w:rPr>
@@ -1091,7 +1096,7 @@
               <w:lang w:eastAsia="nl-NL"/>
             </w:rPr>
           </w:pPr>
-          <w:hyperlink w:anchor="_Toc6989710" w:history="1">
+          <w:hyperlink w:anchor="_Toc7083171" w:history="1">
             <w:r>
               <w:rPr>
                 <w:rStyle w:val="Hyperlink"/>
@@ -1133,7 +1138,7 @@
                 <w:noProof/>
                 <w:webHidden/>
               </w:rPr>
-              <w:instrText xml:space="preserve"> PAGEREF _Toc6989710 \h </w:instrText>
+              <w:instrText xml:space="preserve"> PAGEREF _Toc7083171 \h </w:instrText>
             </w:r>
             <w:r>
               <w:rPr>
@@ -1176,7 +1181,7 @@
               <w:lang w:eastAsia="nl-NL"/>
             </w:rPr>
           </w:pPr>
-          <w:hyperlink w:anchor="_Toc6989711" w:history="1">
+          <w:hyperlink w:anchor="_Toc7083172" w:history="1">
             <w:r>
               <w:rPr>
                 <w:rStyle w:val="Hyperlink"/>
@@ -1203,7 +1208,7 @@
                 <w:noProof/>
                 <w:webHidden/>
               </w:rPr>
-              <w:instrText xml:space="preserve"> PAGEREF _Toc6989711 \h </w:instrText>
+              <w:instrText xml:space="preserve"> PAGEREF _Toc7083172 \h </w:instrText>
             </w:r>
             <w:r>
               <w:rPr>
@@ -1247,7 +1252,7 @@
               <w:lang w:eastAsia="nl-NL"/>
             </w:rPr>
           </w:pPr>
-          <w:hyperlink w:anchor="_Toc6989712" w:history="1">
+          <w:hyperlink w:anchor="_Toc7083173" w:history="1">
             <w:r>
               <w:rPr>
                 <w:rStyle w:val="Hyperlink"/>
@@ -1291,7 +1296,7 @@
                 <w:noProof/>
                 <w:webHidden/>
               </w:rPr>
-              <w:instrText xml:space="preserve"> PAGEREF _Toc6989712 \h </w:instrText>
+              <w:instrText xml:space="preserve"> PAGEREF _Toc7083173 \h </w:instrText>
             </w:r>
             <w:r>
               <w:rPr>
@@ -1335,7 +1340,7 @@
               <w:lang w:eastAsia="nl-NL"/>
             </w:rPr>
           </w:pPr>
-          <w:hyperlink w:anchor="_Toc6989713" w:history="1">
+          <w:hyperlink w:anchor="_Toc7083174" w:history="1">
             <w:r>
               <w:rPr>
                 <w:rStyle w:val="Hyperlink"/>
@@ -1377,7 +1382,7 @@
                 <w:noProof/>
                 <w:webHidden/>
               </w:rPr>
-              <w:instrText xml:space="preserve"> PAGEREF _Toc6989713 \h </w:instrText>
+              <w:instrText xml:space="preserve"> PAGEREF _Toc7083174 \h </w:instrText>
             </w:r>
             <w:r>
               <w:rPr>
@@ -1421,7 +1426,7 @@
               <w:lang w:eastAsia="nl-NL"/>
             </w:rPr>
           </w:pPr>
-          <w:hyperlink w:anchor="_Toc6989714" w:history="1">
+          <w:hyperlink w:anchor="_Toc7083175" w:history="1">
             <w:r>
               <w:rPr>
                 <w:rStyle w:val="Hyperlink"/>
@@ -1463,7 +1468,7 @@
                 <w:noProof/>
                 <w:webHidden/>
               </w:rPr>
-              <w:instrText xml:space="preserve"> PAGEREF _Toc6989714 \h </w:instrText>
+              <w:instrText xml:space="preserve"> PAGEREF _Toc7083175 \h </w:instrText>
             </w:r>
             <w:r>
               <w:rPr>
@@ -1507,7 +1512,7 @@
               <w:lang w:eastAsia="nl-NL"/>
             </w:rPr>
           </w:pPr>
-          <w:hyperlink w:anchor="_Toc6989715" w:history="1">
+          <w:hyperlink w:anchor="_Toc7083176" w:history="1">
             <w:r>
               <w:rPr>
                 <w:rStyle w:val="Hyperlink"/>
@@ -1553,7 +1558,7 @@
                 <w:noProof/>
                 <w:webHidden/>
               </w:rPr>
-              <w:instrText xml:space="preserve"> PAGEREF _Toc6989715 \h </w:instrText>
+              <w:instrText xml:space="preserve"> PAGEREF _Toc7083176 \h </w:instrText>
             </w:r>
             <w:r>
               <w:rPr>
@@ -1597,7 +1602,7 @@
               <w:lang w:eastAsia="nl-NL"/>
             </w:rPr>
           </w:pPr>
-          <w:hyperlink w:anchor="_Toc6989716" w:history="1">
+          <w:hyperlink w:anchor="_Toc7083177" w:history="1">
             <w:r>
               <w:rPr>
                 <w:rStyle w:val="Hyperlink"/>
@@ -1639,7 +1644,7 @@
                 <w:noProof/>
                 <w:webHidden/>
               </w:rPr>
-              <w:instrText xml:space="preserve"> PAGEREF _Toc6989716 \h </w:instrText>
+              <w:instrText xml:space="preserve"> PAGEREF _Toc7083177 \h </w:instrText>
             </w:r>
             <w:r>
               <w:rPr>
@@ -1683,7 +1688,7 @@
               <w:lang w:eastAsia="nl-NL"/>
             </w:rPr>
           </w:pPr>
-          <w:hyperlink w:anchor="_Toc6989717" w:history="1">
+          <w:hyperlink w:anchor="_Toc7083178" w:history="1">
             <w:r>
               <w:rPr>
                 <w:rStyle w:val="Hyperlink"/>
@@ -1725,7 +1730,7 @@
                 <w:noProof/>
                 <w:webHidden/>
               </w:rPr>
-              <w:instrText xml:space="preserve"> PAGEREF _Toc6989717 \h </w:instrText>
+              <w:instrText xml:space="preserve"> PAGEREF _Toc7083178 \h </w:instrText>
             </w:r>
             <w:r>
               <w:rPr>
@@ -1769,7 +1774,7 @@
               <w:lang w:eastAsia="nl-NL"/>
             </w:rPr>
           </w:pPr>
-          <w:hyperlink w:anchor="_Toc6989718" w:history="1">
+          <w:hyperlink w:anchor="_Toc7083179" w:history="1">
             <w:r>
               <w:rPr>
                 <w:rStyle w:val="Hyperlink"/>
@@ -1811,7 +1816,7 @@
                 <w:noProof/>
                 <w:webHidden/>
               </w:rPr>
-              <w:instrText xml:space="preserve"> PAGEREF _Toc6989718 \h </w:instrText>
+              <w:instrText xml:space="preserve"> PAGEREF _Toc7083179 \h </w:instrText>
             </w:r>
             <w:r>
               <w:rPr>
@@ -1831,7 +1836,7 @@
                 <w:noProof/>
                 <w:webHidden/>
               </w:rPr>
-              <w:t>12</w:t>
+              <w:t>13</w:t>
             </w:r>
             <w:r>
               <w:rPr>
@@ -1855,7 +1860,7 @@
               <w:lang w:eastAsia="nl-NL"/>
             </w:rPr>
           </w:pPr>
-          <w:hyperlink w:anchor="_Toc6989719" w:history="1">
+          <w:hyperlink w:anchor="_Toc7083180" w:history="1">
             <w:r>
               <w:rPr>
                 <w:rStyle w:val="Hyperlink"/>
@@ -1897,7 +1902,7 @@
                 <w:noProof/>
                 <w:webHidden/>
               </w:rPr>
-              <w:instrText xml:space="preserve"> PAGEREF _Toc6989719 \h </w:instrText>
+              <w:instrText xml:space="preserve"> PAGEREF _Toc7083180 \h </w:instrText>
             </w:r>
             <w:r>
               <w:rPr>
@@ -1917,7 +1922,7 @@
                 <w:noProof/>
                 <w:webHidden/>
               </w:rPr>
-              <w:t>12</w:t>
+              <w:t>13</w:t>
             </w:r>
             <w:r>
               <w:rPr>
@@ -1941,7 +1946,7 @@
               <w:lang w:eastAsia="nl-NL"/>
             </w:rPr>
           </w:pPr>
-          <w:hyperlink w:anchor="_Toc6989720" w:history="1">
+          <w:hyperlink w:anchor="_Toc7083181" w:history="1">
             <w:r>
               <w:rPr>
                 <w:rStyle w:val="Hyperlink"/>
@@ -1983,7 +1988,7 @@
                 <w:noProof/>
                 <w:webHidden/>
               </w:rPr>
-              <w:instrText xml:space="preserve"> PAGEREF _Toc6989720 \h </w:instrText>
+              <w:instrText xml:space="preserve"> PAGEREF _Toc7083181 \h </w:instrText>
             </w:r>
             <w:r>
               <w:rPr>
@@ -2027,7 +2032,7 @@
               <w:lang w:eastAsia="nl-NL"/>
             </w:rPr>
           </w:pPr>
-          <w:hyperlink w:anchor="_Toc6989721" w:history="1">
+          <w:hyperlink w:anchor="_Toc7083182" w:history="1">
             <w:r>
               <w:rPr>
                 <w:rStyle w:val="Hyperlink"/>
@@ -2069,7 +2074,7 @@
                 <w:noProof/>
                 <w:webHidden/>
               </w:rPr>
-              <w:instrText xml:space="preserve"> PAGEREF _Toc6989721 \h </w:instrText>
+              <w:instrText xml:space="preserve"> PAGEREF _Toc7083182 \h </w:instrText>
             </w:r>
             <w:r>
               <w:rPr>
@@ -2089,7 +2094,7 @@
                 <w:noProof/>
                 <w:webHidden/>
               </w:rPr>
-              <w:t>13</w:t>
+              <w:t>14</w:t>
             </w:r>
             <w:r>
               <w:rPr>
@@ -2112,7 +2117,7 @@
               <w:lang w:eastAsia="nl-NL"/>
             </w:rPr>
           </w:pPr>
-          <w:hyperlink w:anchor="_Toc6989722" w:history="1">
+          <w:hyperlink w:anchor="_Toc7083183" w:history="1">
             <w:r>
               <w:rPr>
                 <w:rStyle w:val="Hyperlink"/>
@@ -2139,7 +2144,7 @@
                 <w:noProof/>
                 <w:webHidden/>
               </w:rPr>
-              <w:instrText xml:space="preserve"> PAGEREF _Toc6989722 \h </w:instrText>
+              <w:instrText xml:space="preserve"> PAGEREF _Toc7083183 \h </w:instrText>
             </w:r>
             <w:r>
               <w:rPr>
@@ -2159,7 +2164,7 @@
                 <w:noProof/>
                 <w:webHidden/>
               </w:rPr>
-              <w:t>13</w:t>
+              <w:t>14</w:t>
             </w:r>
             <w:r>
               <w:rPr>
@@ -2183,7 +2188,7 @@
               <w:lang w:eastAsia="nl-NL"/>
             </w:rPr>
           </w:pPr>
-          <w:hyperlink w:anchor="_Toc6989723" w:history="1">
+          <w:hyperlink w:anchor="_Toc7083184" w:history="1">
             <w:r>
               <w:rPr>
                 <w:rStyle w:val="Hyperlink"/>
@@ -2225,7 +2230,7 @@
                 <w:noProof/>
                 <w:webHidden/>
               </w:rPr>
-              <w:instrText xml:space="preserve"> PAGEREF _Toc6989723 \h </w:instrText>
+              <w:instrText xml:space="preserve"> PAGEREF _Toc7083184 \h </w:instrText>
             </w:r>
             <w:r>
               <w:rPr>
@@ -2245,7 +2250,7 @@
                 <w:noProof/>
                 <w:webHidden/>
               </w:rPr>
-              <w:t>14</w:t>
+              <w:t>15</w:t>
             </w:r>
             <w:r>
               <w:rPr>
@@ -2269,7 +2274,7 @@
               <w:lang w:eastAsia="nl-NL"/>
             </w:rPr>
           </w:pPr>
-          <w:hyperlink w:anchor="_Toc6989724" w:history="1">
+          <w:hyperlink w:anchor="_Toc7083185" w:history="1">
             <w:r>
               <w:rPr>
                 <w:rStyle w:val="Hyperlink"/>
@@ -2311,7 +2316,7 @@
                 <w:noProof/>
                 <w:webHidden/>
               </w:rPr>
-              <w:instrText xml:space="preserve"> PAGEREF _Toc6989724 \h </w:instrText>
+              <w:instrText xml:space="preserve"> PAGEREF _Toc7083185 \h </w:instrText>
             </w:r>
             <w:r>
               <w:rPr>
@@ -2331,7 +2336,7 @@
                 <w:noProof/>
                 <w:webHidden/>
               </w:rPr>
-              <w:t>15</w:t>
+              <w:t>16</w:t>
             </w:r>
             <w:r>
               <w:rPr>
@@ -2355,7 +2360,7 @@
               <w:lang w:eastAsia="nl-NL"/>
             </w:rPr>
           </w:pPr>
-          <w:hyperlink w:anchor="_Toc6989725" w:history="1">
+          <w:hyperlink w:anchor="_Toc7083186" w:history="1">
             <w:r>
               <w:rPr>
                 <w:rStyle w:val="Hyperlink"/>
@@ -2397,7 +2402,7 @@
                 <w:noProof/>
                 <w:webHidden/>
               </w:rPr>
-              <w:instrText xml:space="preserve"> PAGEREF _Toc6989725 \h </w:instrText>
+              <w:instrText xml:space="preserve"> PAGEREF _Toc7083186 \h </w:instrText>
             </w:r>
             <w:r>
               <w:rPr>
@@ -2417,7 +2422,7 @@
                 <w:noProof/>
                 <w:webHidden/>
               </w:rPr>
-              <w:t>16</w:t>
+              <w:t>17</w:t>
             </w:r>
             <w:r>
               <w:rPr>
@@ -2441,7 +2446,7 @@
               <w:lang w:eastAsia="nl-NL"/>
             </w:rPr>
           </w:pPr>
-          <w:hyperlink w:anchor="_Toc6989726" w:history="1">
+          <w:hyperlink w:anchor="_Toc7083187" w:history="1">
             <w:r>
               <w:rPr>
                 <w:rStyle w:val="Hyperlink"/>
@@ -2483,7 +2488,7 @@
                 <w:noProof/>
                 <w:webHidden/>
               </w:rPr>
-              <w:instrText xml:space="preserve"> PAGEREF _Toc6989726 \h </w:instrText>
+              <w:instrText xml:space="preserve"> PAGEREF _Toc7083187 \h </w:instrText>
             </w:r>
             <w:r>
               <w:rPr>
@@ -2503,7 +2508,7 @@
                 <w:noProof/>
                 <w:webHidden/>
               </w:rPr>
-              <w:t>16</w:t>
+              <w:t>17</w:t>
             </w:r>
             <w:r>
               <w:rPr>
@@ -2527,7 +2532,7 @@
               <w:lang w:eastAsia="nl-NL"/>
             </w:rPr>
           </w:pPr>
-          <w:hyperlink w:anchor="_Toc6989727" w:history="1">
+          <w:hyperlink w:anchor="_Toc7083188" w:history="1">
             <w:r>
               <w:rPr>
                 <w:rStyle w:val="Hyperlink"/>
@@ -2569,7 +2574,7 @@
                 <w:noProof/>
                 <w:webHidden/>
               </w:rPr>
-              <w:instrText xml:space="preserve"> PAGEREF _Toc6989727 \h </w:instrText>
+              <w:instrText xml:space="preserve"> PAGEREF _Toc7083188 \h </w:instrText>
             </w:r>
             <w:r>
               <w:rPr>
@@ -2589,7 +2594,7 @@
                 <w:noProof/>
                 <w:webHidden/>
               </w:rPr>
-              <w:t>16</w:t>
+              <w:t>17</w:t>
             </w:r>
             <w:r>
               <w:rPr>
@@ -2613,7 +2618,7 @@
               <w:lang w:eastAsia="nl-NL"/>
             </w:rPr>
           </w:pPr>
-          <w:hyperlink w:anchor="_Toc6989728" w:history="1">
+          <w:hyperlink w:anchor="_Toc7083189" w:history="1">
             <w:r>
               <w:rPr>
                 <w:rStyle w:val="Hyperlink"/>
@@ -2655,7 +2660,7 @@
                 <w:noProof/>
                 <w:webHidden/>
               </w:rPr>
-              <w:instrText xml:space="preserve"> PAGEREF _Toc6989728 \h </w:instrText>
+              <w:instrText xml:space="preserve"> PAGEREF _Toc7083189 \h </w:instrText>
             </w:r>
             <w:r>
               <w:rPr>
@@ -2675,7 +2680,75 @@
                 <w:noProof/>
                 <w:webHidden/>
               </w:rPr>
-              <w:t>18</w:t>
+              <w:t>19</w:t>
+            </w:r>
+            <w:r>
+              <w:rPr>
+                <w:noProof/>
+                <w:webHidden/>
+              </w:rPr>
+              <w:fldChar w:fldCharType="end"/>
+            </w:r>
+          </w:hyperlink>
+        </w:p>
+        <w:p>
+          <w:pPr>
+            <w:pStyle w:val="Inhopg3"/>
+            <w:tabs>
+              <w:tab w:val="right" w:leader="dot" w:pos="9016"/>
+            </w:tabs>
+            <w:rPr>
+              <w:noProof/>
+            </w:rPr>
+          </w:pPr>
+          <w:hyperlink w:anchor="_Toc7083190" w:history="1">
+            <w:r>
+              <w:rPr>
+                <w:rStyle w:val="Hyperlink"/>
+                <w:noProof/>
+              </w:rPr>
+              <w:t>10.2.1. Afspraken puntsgewijs</w:t>
+            </w:r>
+            <w:r>
+              <w:rPr>
+                <w:noProof/>
+                <w:webHidden/>
+              </w:rPr>
+              <w:tab/>
+            </w:r>
+            <w:r>
+              <w:rPr>
+                <w:noProof/>
+                <w:webHidden/>
+              </w:rPr>
+              <w:fldChar w:fldCharType="begin"/>
+            </w:r>
+            <w:r>
+              <w:rPr>
+                <w:noProof/>
+                <w:webHidden/>
+              </w:rPr>
+              <w:instrText xml:space="preserve"> PAGEREF _Toc7083190 \h </w:instrText>
+            </w:r>
+            <w:r>
+              <w:rPr>
+                <w:noProof/>
+                <w:webHidden/>
+              </w:rPr>
+            </w:r>
+            <w:r>
+              <w:rPr>
+                <w:noProof/>
+                <w:webHidden/>
+              </w:rPr>
+              <w:fldChar w:fldCharType="separate"/>
+            </w:r>
+            <w:r>
+              <w:rPr>
+                <w:noProof/>
+                <w:webHidden/>
+              </w:rPr>
+              <w:t>19</w:t>
             </w:r>
             <w:r>
               <w:rPr>
@@ -2707,12 +2780,12 @@
       <w:pPr>
         <w:pStyle w:val="Kop1"/>
       </w:pPr>
-      <w:bookmarkStart w:id="0" w:name="_Toc6989708"/>
+      <w:bookmarkStart w:id="1" w:name="_Toc7083169"/>
       <w:r>
         <w:lastRenderedPageBreak/>
         <w:t>Inleiding</w:t>
       </w:r>
-      <w:bookmarkEnd w:id="0"/>
+      <w:bookmarkEnd w:id="1"/>
     </w:p>
     <w:p>
       <w:r>
@@ -2906,12 +2979,12 @@
           <w:numId w:val="27"/>
         </w:numPr>
       </w:pPr>
-      <w:bookmarkStart w:id="1" w:name="_Toc6989709"/>
+      <w:bookmarkStart w:id="2" w:name="_Toc7083170"/>
       <w:r>
         <w:lastRenderedPageBreak/>
         <w:t>Achtergrond</w:t>
       </w:r>
-      <w:bookmarkEnd w:id="1"/>
+      <w:bookmarkEnd w:id="2"/>
     </w:p>
     <w:p>
       <w:pPr>
@@ -3135,11 +3208,11 @@
           <w:numId w:val="27"/>
         </w:numPr>
       </w:pPr>
-      <w:bookmarkStart w:id="2" w:name="_Toc6989710"/>
+      <w:bookmarkStart w:id="3" w:name="_Toc7083171"/>
       <w:r>
         <w:t>Doelstelling</w:t>
       </w:r>
-      <w:bookmarkEnd w:id="2"/>
+      <w:bookmarkEnd w:id="3"/>
     </w:p>
     <w:p>
       <w:pPr>
@@ -3259,7 +3332,7 @@
       <w:pPr>
         <w:pStyle w:val="Kop2"/>
       </w:pPr>
-      <w:bookmarkStart w:id="3" w:name="_Toc6989711"/>
+      <w:bookmarkStart w:id="4" w:name="_Toc7083172"/>
       <w:r>
         <w:rPr>
           <w:rStyle w:val="normaltextrun"/>
@@ -3272,7 +3345,7 @@
         </w:rPr>
         <w:t>Producten</w:t>
       </w:r>
-      <w:bookmarkEnd w:id="3"/>
+      <w:bookmarkEnd w:id="4"/>
       <w:r>
         <w:rPr>
           <w:rStyle w:val="eop"/>
@@ -3537,7 +3610,7 @@
           <w:lang w:eastAsia="nl-NL"/>
         </w:rPr>
       </w:pPr>
-      <w:bookmarkStart w:id="4" w:name="_Toc6989712"/>
+      <w:bookmarkStart w:id="5" w:name="_Toc7083173"/>
       <w:r>
         <w:rPr>
           <w:lang w:eastAsia="nl-NL"/>
@@ -3545,7 +3618,7 @@
         <w:lastRenderedPageBreak/>
         <w:t>Project Grenzen</w:t>
       </w:r>
-      <w:bookmarkEnd w:id="4"/>
+      <w:bookmarkEnd w:id="5"/>
     </w:p>
     <w:p>
       <w:pPr>
@@ -3599,12 +3672,12 @@
           <w:numId w:val="27"/>
         </w:numPr>
       </w:pPr>
-      <w:bookmarkStart w:id="5" w:name="_Toc6989713"/>
+      <w:bookmarkStart w:id="6" w:name="_Toc7083174"/>
       <w:r>
         <w:lastRenderedPageBreak/>
         <w:t>Randvoorwaarden</w:t>
       </w:r>
-      <w:bookmarkEnd w:id="5"/>
+      <w:bookmarkEnd w:id="6"/>
     </w:p>
     <w:p>
       <w:pPr>
@@ -3690,7 +3763,7 @@
           <w:numId w:val="27"/>
         </w:numPr>
       </w:pPr>
-      <w:bookmarkStart w:id="6" w:name="_Toc6989714"/>
+      <w:bookmarkStart w:id="7" w:name="_Toc7083175"/>
       <w:r>
         <w:lastRenderedPageBreak/>
         <w:t>Op te leveren product</w:t>
@@ -3701,7 +3774,7 @@
       <w:r>
         <w:t>Kwaliteitseisen</w:t>
       </w:r>
-      <w:bookmarkEnd w:id="6"/>
+      <w:bookmarkEnd w:id="7"/>
     </w:p>
     <w:p>
       <w:pPr>
@@ -4716,7 +4789,7 @@
           <w:lang w:eastAsia="nl-NL"/>
         </w:rPr>
       </w:pPr>
-      <w:bookmarkStart w:id="7" w:name="_Toc6989715"/>
+      <w:bookmarkStart w:id="8" w:name="_Toc7083176"/>
       <w:r>
         <w:rPr>
           <w:rFonts w:eastAsia="Times New Roman"/>
@@ -4724,7 +4797,7 @@
         </w:rPr>
         <w:t>Kwaliteit eisen</w:t>
       </w:r>
-      <w:bookmarkEnd w:id="7"/>
+      <w:bookmarkEnd w:id="8"/>
       <w:r>
         <w:rPr>
           <w:rFonts w:eastAsia="Times New Roman"/>
@@ -6616,12 +6689,12 @@
           <w:numId w:val="27"/>
         </w:numPr>
       </w:pPr>
-      <w:bookmarkStart w:id="8" w:name="_Toc6989716"/>
+      <w:bookmarkStart w:id="9" w:name="_Toc7083177"/>
       <w:r>
         <w:lastRenderedPageBreak/>
         <w:t>Ontwikkelmethoden</w:t>
       </w:r>
-      <w:bookmarkEnd w:id="8"/>
+      <w:bookmarkEnd w:id="9"/>
     </w:p>
     <w:p/>
     <w:p>
@@ -6697,8 +6770,13 @@
     </w:p>
     <w:p>
       <w:r>
-        <w:t>De Product Owner</w:t>
-      </w:r>
+        <w:t xml:space="preserve">De Product </w:t>
+      </w:r>
+      <w:proofErr w:type="spellStart"/>
+      <w:r>
+        <w:t>Owner</w:t>
+      </w:r>
+      <w:proofErr w:type="spellEnd"/>
       <w:r>
         <w:t xml:space="preserve"> (Rein</w:t>
       </w:r>
@@ -7000,12 +7078,12 @@
           <w:numId w:val="27"/>
         </w:numPr>
       </w:pPr>
-      <w:bookmarkStart w:id="9" w:name="_Toc6989717"/>
+      <w:bookmarkStart w:id="10" w:name="_Toc7083178"/>
       <w:r>
         <w:lastRenderedPageBreak/>
         <w:t>Projectorganisatie en Communicatie</w:t>
       </w:r>
-      <w:bookmarkEnd w:id="9"/>
+      <w:bookmarkEnd w:id="10"/>
     </w:p>
     <w:p>
       <w:pPr>
@@ -7045,8 +7123,269 @@
       <w:r>
         <w:t xml:space="preserve">. </w:t>
       </w:r>
-      <w:bookmarkStart w:id="10" w:name="_GoBack"/>
-      <w:bookmarkEnd w:id="10"/>
+      <w:r>
+        <w:t xml:space="preserve">Hieronder staat het roulatieschema van de Scrum-Masters. </w:t>
+      </w:r>
+    </w:p>
+    <w:tbl>
+      <w:tblPr>
+        <w:tblStyle w:val="Rastertabel4-Accent5"/>
+        <w:tblW w:w="0" w:type="auto"/>
+        <w:tblLook w:val="04A0" w:firstRow="1" w:lastRow="0" w:firstColumn="1" w:lastColumn="0" w:noHBand="0" w:noVBand="1"/>
+      </w:tblPr>
+      <w:tblGrid>
+        <w:gridCol w:w="1502"/>
+        <w:gridCol w:w="1502"/>
+        <w:gridCol w:w="1503"/>
+        <w:gridCol w:w="1503"/>
+        <w:gridCol w:w="1503"/>
+        <w:gridCol w:w="1503"/>
+      </w:tblGrid>
+      <w:tr>
+        <w:trPr>
+          <w:cnfStyle w:val="100000000000" w:firstRow="1" w:lastRow="0" w:firstColumn="0" w:lastColumn="0" w:oddVBand="0" w:evenVBand="0" w:oddHBand="0" w:evenHBand="0" w:firstRowFirstColumn="0" w:firstRowLastColumn="0" w:lastRowFirstColumn="0" w:lastRowLastColumn="0"/>
+        </w:trPr>
+        <w:tc>
+          <w:tcPr>
+            <w:cnfStyle w:val="001000000000" w:firstRow="0" w:lastRow="0" w:firstColumn="1" w:lastColumn="0" w:oddVBand="0" w:evenVBand="0" w:oddHBand="0" w:evenHBand="0" w:firstRowFirstColumn="0" w:firstRowLastColumn="0" w:lastRowFirstColumn="0" w:lastRowLastColumn="0"/>
+            <w:tcW w:w="3004" w:type="dxa"/>
+            <w:gridSpan w:val="2"/>
+          </w:tcPr>
+          <w:p>
+            <w:pPr>
+              <w:jc w:val="center"/>
+            </w:pPr>
+            <w:r>
+              <w:t>Sprint 1</w:t>
+            </w:r>
+          </w:p>
+        </w:tc>
+        <w:tc>
+          <w:tcPr>
+            <w:tcW w:w="3006" w:type="dxa"/>
+            <w:gridSpan w:val="2"/>
+          </w:tcPr>
+          <w:p>
+            <w:pPr>
+              <w:jc w:val="center"/>
+              <w:cnfStyle w:val="100000000000" w:firstRow="1" w:lastRow="0" w:firstColumn="0" w:lastColumn="0" w:oddVBand="0" w:evenVBand="0" w:oddHBand="0" w:evenHBand="0" w:firstRowFirstColumn="0" w:firstRowLastColumn="0" w:lastRowFirstColumn="0" w:lastRowLastColumn="0"/>
+            </w:pPr>
+            <w:r>
+              <w:t>Sprint 2</w:t>
+            </w:r>
+          </w:p>
+        </w:tc>
+        <w:tc>
+          <w:tcPr>
+            <w:tcW w:w="3006" w:type="dxa"/>
+            <w:gridSpan w:val="2"/>
+          </w:tcPr>
+          <w:p>
+            <w:pPr>
+              <w:jc w:val="center"/>
+              <w:cnfStyle w:val="100000000000" w:firstRow="1" w:lastRow="0" w:firstColumn="0" w:lastColumn="0" w:oddVBand="0" w:evenVBand="0" w:oddHBand="0" w:evenHBand="0" w:firstRowFirstColumn="0" w:firstRowLastColumn="0" w:lastRowFirstColumn="0" w:lastRowLastColumn="0"/>
+            </w:pPr>
+            <w:r>
+              <w:t>Sprint 3</w:t>
+            </w:r>
+          </w:p>
+        </w:tc>
+      </w:tr>
+      <w:tr>
+        <w:trPr>
+          <w:cnfStyle w:val="000000100000" w:firstRow="0" w:lastRow="0" w:firstColumn="0" w:lastColumn="0" w:oddVBand="0" w:evenVBand="0" w:oddHBand="1" w:evenHBand="0" w:firstRowFirstColumn="0" w:firstRowLastColumn="0" w:lastRowFirstColumn="0" w:lastRowLastColumn="0"/>
+        </w:trPr>
+        <w:tc>
+          <w:tcPr>
+            <w:cnfStyle w:val="001000000000" w:firstRow="0" w:lastRow="0" w:firstColumn="1" w:lastColumn="0" w:oddVBand="0" w:evenVBand="0" w:oddHBand="0" w:evenHBand="0" w:firstRowFirstColumn="0" w:firstRowLastColumn="0" w:lastRowFirstColumn="0" w:lastRowLastColumn="0"/>
+            <w:tcW w:w="1502" w:type="dxa"/>
+          </w:tcPr>
+          <w:p>
+            <w:pPr>
+              <w:rPr>
+                <w:b w:val="0"/>
+              </w:rPr>
+            </w:pPr>
+            <w:r>
+              <w:rPr>
+                <w:b w:val="0"/>
+              </w:rPr>
+              <w:t>Week 1</w:t>
+            </w:r>
+          </w:p>
+        </w:tc>
+        <w:tc>
+          <w:tcPr>
+            <w:tcW w:w="1502" w:type="dxa"/>
+          </w:tcPr>
+          <w:p>
+            <w:pPr>
+              <w:cnfStyle w:val="000000100000" w:firstRow="0" w:lastRow="0" w:firstColumn="0" w:lastColumn="0" w:oddVBand="0" w:evenVBand="0" w:oddHBand="1" w:evenHBand="0" w:firstRowFirstColumn="0" w:firstRowLastColumn="0" w:lastRowFirstColumn="0" w:lastRowLastColumn="0"/>
+            </w:pPr>
+            <w:r>
+              <w:t>Week 2</w:t>
+            </w:r>
+          </w:p>
+        </w:tc>
+        <w:tc>
+          <w:tcPr>
+            <w:tcW w:w="1503" w:type="dxa"/>
+          </w:tcPr>
+          <w:p>
+            <w:pPr>
+              <w:cnfStyle w:val="000000100000" w:firstRow="0" w:lastRow="0" w:firstColumn="0" w:lastColumn="0" w:oddVBand="0" w:evenVBand="0" w:oddHBand="1" w:evenHBand="0" w:firstRowFirstColumn="0" w:firstRowLastColumn="0" w:lastRowFirstColumn="0" w:lastRowLastColumn="0"/>
+            </w:pPr>
+            <w:r>
+              <w:t>Week 3</w:t>
+            </w:r>
+          </w:p>
+        </w:tc>
+        <w:tc>
+          <w:tcPr>
+            <w:tcW w:w="1503" w:type="dxa"/>
+          </w:tcPr>
+          <w:p>
+            <w:pPr>
+              <w:cnfStyle w:val="000000100000" w:firstRow="0" w:lastRow="0" w:firstColumn="0" w:lastColumn="0" w:oddVBand="0" w:evenVBand="0" w:oddHBand="1" w:evenHBand="0" w:firstRowFirstColumn="0" w:firstRowLastColumn="0" w:lastRowFirstColumn="0" w:lastRowLastColumn="0"/>
+            </w:pPr>
+            <w:r>
+              <w:t>Week 4</w:t>
+            </w:r>
+          </w:p>
+        </w:tc>
+        <w:tc>
+          <w:tcPr>
+            <w:tcW w:w="1503" w:type="dxa"/>
+          </w:tcPr>
+          <w:p>
+            <w:pPr>
+              <w:cnfStyle w:val="000000100000" w:firstRow="0" w:lastRow="0" w:firstColumn="0" w:lastColumn="0" w:oddVBand="0" w:evenVBand="0" w:oddHBand="1" w:evenHBand="0" w:firstRowFirstColumn="0" w:firstRowLastColumn="0" w:lastRowFirstColumn="0" w:lastRowLastColumn="0"/>
+            </w:pPr>
+            <w:r>
+              <w:t>Week 5</w:t>
+            </w:r>
+          </w:p>
+        </w:tc>
+        <w:tc>
+          <w:tcPr>
+            <w:tcW w:w="1503" w:type="dxa"/>
+          </w:tcPr>
+          <w:p>
+            <w:pPr>
+              <w:cnfStyle w:val="000000100000" w:firstRow="0" w:lastRow="0" w:firstColumn="0" w:lastColumn="0" w:oddVBand="0" w:evenVBand="0" w:oddHBand="1" w:evenHBand="0" w:firstRowFirstColumn="0" w:firstRowLastColumn="0" w:lastRowFirstColumn="0" w:lastRowLastColumn="0"/>
+            </w:pPr>
+            <w:r>
+              <w:t>Week 6</w:t>
+            </w:r>
+          </w:p>
+        </w:tc>
+      </w:tr>
+      <w:tr>
+        <w:tc>
+          <w:tcPr>
+            <w:cnfStyle w:val="001000000000" w:firstRow="0" w:lastRow="0" w:firstColumn="1" w:lastColumn="0" w:oddVBand="0" w:evenVBand="0" w:oddHBand="0" w:evenHBand="0" w:firstRowFirstColumn="0" w:firstRowLastColumn="0" w:lastRowFirstColumn="0" w:lastRowLastColumn="0"/>
+            <w:tcW w:w="1502" w:type="dxa"/>
+          </w:tcPr>
+          <w:p>
+            <w:pPr>
+              <w:rPr>
+                <w:b w:val="0"/>
+              </w:rPr>
+            </w:pPr>
+            <w:r>
+              <w:rPr>
+                <w:b w:val="0"/>
+              </w:rPr>
+              <w:t xml:space="preserve">Mehmet </w:t>
+            </w:r>
+          </w:p>
+        </w:tc>
+        <w:tc>
+          <w:tcPr>
+            <w:tcW w:w="1502" w:type="dxa"/>
+          </w:tcPr>
+          <w:p>
+            <w:pPr>
+              <w:cnfStyle w:val="000000000000" w:firstRow="0" w:lastRow="0" w:firstColumn="0" w:lastColumn="0" w:oddVBand="0" w:evenVBand="0" w:oddHBand="0" w:evenHBand="0" w:firstRowFirstColumn="0" w:firstRowLastColumn="0" w:lastRowFirstColumn="0" w:lastRowLastColumn="0"/>
+            </w:pPr>
+            <w:r>
+              <w:t>Hendrik</w:t>
+            </w:r>
+          </w:p>
+        </w:tc>
+        <w:tc>
+          <w:tcPr>
+            <w:tcW w:w="1503" w:type="dxa"/>
+          </w:tcPr>
+          <w:p>
+            <w:pPr>
+              <w:cnfStyle w:val="000000000000" w:firstRow="0" w:lastRow="0" w:firstColumn="0" w:lastColumn="0" w:oddVBand="0" w:evenVBand="0" w:oddHBand="0" w:evenHBand="0" w:firstRowFirstColumn="0" w:firstRowLastColumn="0" w:lastRowFirstColumn="0" w:lastRowLastColumn="0"/>
+            </w:pPr>
+            <w:r>
+              <w:t>Danny</w:t>
+            </w:r>
+          </w:p>
+        </w:tc>
+        <w:tc>
+          <w:tcPr>
+            <w:tcW w:w="1503" w:type="dxa"/>
+          </w:tcPr>
+          <w:p>
+            <w:pPr>
+              <w:cnfStyle w:val="000000000000" w:firstRow="0" w:lastRow="0" w:firstColumn="0" w:lastColumn="0" w:oddVBand="0" w:evenVBand="0" w:oddHBand="0" w:evenHBand="0" w:firstRowFirstColumn="0" w:firstRowLastColumn="0" w:lastRowFirstColumn="0" w:lastRowLastColumn="0"/>
+            </w:pPr>
+            <w:r>
+              <w:t xml:space="preserve">Elviana </w:t>
+            </w:r>
+          </w:p>
+        </w:tc>
+        <w:tc>
+          <w:tcPr>
+            <w:tcW w:w="1503" w:type="dxa"/>
+          </w:tcPr>
+          <w:p>
+            <w:pPr>
+              <w:cnfStyle w:val="000000000000" w:firstRow="0" w:lastRow="0" w:firstColumn="0" w:lastColumn="0" w:oddVBand="0" w:evenVBand="0" w:oddHBand="0" w:evenHBand="0" w:firstRowFirstColumn="0" w:firstRowLastColumn="0" w:lastRowFirstColumn="0" w:lastRowLastColumn="0"/>
+            </w:pPr>
+            <w:r>
+              <w:t>Bram</w:t>
+            </w:r>
+          </w:p>
+        </w:tc>
+        <w:tc>
+          <w:tcPr>
+            <w:tcW w:w="1503" w:type="dxa"/>
+          </w:tcPr>
+          <w:p>
+            <w:pPr>
+              <w:keepNext/>
+              <w:cnfStyle w:val="000000000000" w:firstRow="0" w:lastRow="0" w:firstColumn="0" w:lastColumn="0" w:oddVBand="0" w:evenVBand="0" w:oddHBand="0" w:evenHBand="0" w:firstRowFirstColumn="0" w:firstRowLastColumn="0" w:lastRowFirstColumn="0" w:lastRowLastColumn="0"/>
+            </w:pPr>
+            <w:r>
+              <w:t xml:space="preserve">Mehmet </w:t>
+            </w:r>
+          </w:p>
+        </w:tc>
+      </w:tr>
+    </w:tbl>
+    <w:p>
+      <w:pPr>
+        <w:pStyle w:val="Bijschrift"/>
+      </w:pPr>
+      <w:r>
+        <w:t xml:space="preserve">Tabel </w:t>
+      </w:r>
+      <w:fldSimple w:instr=" SEQ Tabel \* ARABIC ">
+        <w:r>
+          <w:rPr>
+            <w:noProof/>
+          </w:rPr>
+          <w:t>1</w:t>
+        </w:r>
+      </w:fldSimple>
+      <w:r>
+        <w:t>: Roulatieschema Scrum-Master</w:t>
+      </w:r>
     </w:p>
     <w:p>
       <w:r>
@@ -7155,6 +7494,16 @@
         <w:t>Om de kwaliteit van het product hoog te houden wordt de voortgang geïnspecteerd zodat de planning niet uitloopt. Er wordt ook rekening gehouden met de criteria van de product owner en de definiton of done. Dit zorgt ervoor dat de aanpassing aan het product acceptabel is.</w:t>
       </w:r>
     </w:p>
+    <w:p/>
+    <w:p/>
+    <w:p/>
+    <w:p/>
+    <w:p/>
+    <w:p/>
+    <w:p/>
+    <w:p/>
+    <w:p/>
+    <w:p/>
     <w:p>
       <w:pPr>
         <w:pStyle w:val="Kop2"/>
@@ -7164,8 +7513,9 @@
         </w:numPr>
       </w:pPr>
       <w:bookmarkStart w:id="11" w:name="_Toc6211673"/>
-      <w:bookmarkStart w:id="12" w:name="_Toc6989718"/>
-      <w:r>
+      <w:bookmarkStart w:id="12" w:name="_Toc7083179"/>
+      <w:r>
+        <w:lastRenderedPageBreak/>
         <w:t>Teamleden</w:t>
       </w:r>
       <w:bookmarkEnd w:id="11"/>
@@ -7717,30 +8067,14 @@
       <w:r>
         <w:t xml:space="preserve">Tabel </w:t>
       </w:r>
-      <w:r>
-        <w:fldChar w:fldCharType="begin"/>
-      </w:r>
-      <w:r>
-        <w:rPr>
-          <w:noProof/>
-        </w:rPr>
-        <w:instrText xml:space="preserve"> SEQ Tabel \* ARABIC </w:instrText>
-      </w:r>
-      <w:r>
-        <w:rPr>
-          <w:noProof/>
-        </w:rPr>
-        <w:fldChar w:fldCharType="separate"/>
-      </w:r>
-      <w:r>
-        <w:rPr>
-          <w:noProof/>
-        </w:rPr>
-        <w:t>3</w:t>
-      </w:r>
-      <w:r>
-        <w:fldChar w:fldCharType="end"/>
-      </w:r>
+      <w:fldSimple w:instr=" SEQ Tabel \* ARABIC ">
+        <w:r>
+          <w:rPr>
+            <w:noProof/>
+          </w:rPr>
+          <w:t>2</w:t>
+        </w:r>
+      </w:fldSimple>
       <w:r>
         <w:t xml:space="preserve">: </w:t>
       </w:r>
@@ -7763,7 +8097,7 @@
         </w:numPr>
       </w:pPr>
       <w:bookmarkStart w:id="13" w:name="_Toc6211674"/>
-      <w:bookmarkStart w:id="14" w:name="_Toc6989719"/>
+      <w:bookmarkStart w:id="14" w:name="_Toc7083180"/>
       <w:r>
         <w:t>Project begeleiders</w:t>
       </w:r>
@@ -8151,30 +8485,14 @@
       <w:r>
         <w:t xml:space="preserve">Tabel </w:t>
       </w:r>
-      <w:r>
-        <w:fldChar w:fldCharType="begin"/>
-      </w:r>
-      <w:r>
-        <w:rPr>
-          <w:noProof/>
-        </w:rPr>
-        <w:instrText xml:space="preserve"> SEQ Tabel \* ARABIC </w:instrText>
-      </w:r>
-      <w:r>
-        <w:rPr>
-          <w:noProof/>
-        </w:rPr>
-        <w:fldChar w:fldCharType="separate"/>
-      </w:r>
-      <w:r>
-        <w:rPr>
-          <w:noProof/>
-        </w:rPr>
-        <w:t>4</w:t>
-      </w:r>
-      <w:r>
-        <w:fldChar w:fldCharType="end"/>
-      </w:r>
+      <w:fldSimple w:instr=" SEQ Tabel \* ARABIC ">
+        <w:r>
+          <w:rPr>
+            <w:noProof/>
+          </w:rPr>
+          <w:t>3</w:t>
+        </w:r>
+      </w:fldSimple>
       <w:r>
         <w:t>: Project begeleiders contact informatie</w:t>
       </w:r>
@@ -8188,9 +8506,8 @@
         </w:numPr>
       </w:pPr>
       <w:bookmarkStart w:id="15" w:name="_Toc6211675"/>
-      <w:bookmarkStart w:id="16" w:name="_Toc6989720"/>
-      <w:r>
-        <w:lastRenderedPageBreak/>
+      <w:bookmarkStart w:id="16" w:name="_Toc7083181"/>
+      <w:r>
         <w:t>Groep werkafspraken</w:t>
       </w:r>
       <w:bookmarkEnd w:id="15"/>
@@ -8294,13 +8611,13 @@
         </w:numPr>
       </w:pPr>
       <w:r>
-        <w:t>Wanneer er thuis wordt gewerkt moeten de werknemers beschikbaar zijn tijdens de afgesproken werkuren via telefoon, e-mail of de W</w:t>
-      </w:r>
-      <w:r>
-        <w:t>h</w:t>
-      </w:r>
-      <w:r>
-        <w:t>atsAppgroep.</w:t>
+        <w:t>Elke dag is</w:t>
+      </w:r>
+      <w:r>
+        <w:t xml:space="preserve"> om 9.15</w:t>
+      </w:r>
+      <w:r>
+        <w:t xml:space="preserve"> er een moment voor dat het werk begint voor een daily stand-up (Scrum gebeurtenis over wat ieder heeft gedaan en wat er gedaan gaat worden die dag).</w:t>
       </w:r>
     </w:p>
     <w:p>
@@ -8312,13 +8629,10 @@
         </w:numPr>
       </w:pPr>
       <w:r>
-        <w:t>Elke dag is</w:t>
-      </w:r>
-      <w:r>
-        <w:t xml:space="preserve"> om 9.15</w:t>
-      </w:r>
-      <w:r>
-        <w:t xml:space="preserve"> er een moment voor dat het werk begint voor een daily stand-up (Scrum gebeurtenis over wat ieder heeft gedaan en wat er gedaan gaat worden die dag).</w:t>
+        <w:t xml:space="preserve">Documenten worden opgeslagen op </w:t>
+      </w:r>
+      <w:r>
+        <w:t>GitHub.</w:t>
       </w:r>
     </w:p>
     <w:p>
@@ -8330,10 +8644,7 @@
         </w:numPr>
       </w:pPr>
       <w:r>
-        <w:t xml:space="preserve">Documenten worden opgeslagen op </w:t>
-      </w:r>
-      <w:r>
-        <w:t>GitHub.</w:t>
+        <w:t>Versiebeheer van documenten worden gedaan m.b.v. GitHub.</w:t>
       </w:r>
     </w:p>
     <w:p>
@@ -8345,18 +8656,6 @@
         </w:numPr>
       </w:pPr>
       <w:r>
-        <w:t>Versiebeheer van documenten worden gedaan m.b.v. GitHub.</w:t>
-      </w:r>
-    </w:p>
-    <w:p>
-      <w:pPr>
-        <w:pStyle w:val="Lijstalinea"/>
-        <w:numPr>
-          <w:ilvl w:val="0"/>
-          <w:numId w:val="26"/>
-        </w:numPr>
-      </w:pPr>
-      <w:r>
         <w:t>Activiteiten die gedaan zijn voor het project/ product wordt individueel bijgehouden voor het versie beheer van de documenten en producten die worden samengesteld.</w:t>
       </w:r>
     </w:p>
@@ -8369,8 +8668,9 @@
         </w:numPr>
       </w:pPr>
       <w:bookmarkStart w:id="17" w:name="_Toc6211676"/>
-      <w:bookmarkStart w:id="18" w:name="_Toc6989721"/>
-      <w:r>
+      <w:bookmarkStart w:id="18" w:name="_Toc7083182"/>
+      <w:r>
+        <w:lastRenderedPageBreak/>
         <w:t>Onderhoud project bestanden</w:t>
       </w:r>
       <w:bookmarkEnd w:id="17"/>
@@ -8389,7 +8689,7 @@
           <w:color w:val="0D0D0D" w:themeColor="text1" w:themeTint="F2"/>
         </w:rPr>
       </w:pPr>
-      <w:bookmarkStart w:id="19" w:name="_Toc6989722"/>
+      <w:bookmarkStart w:id="19" w:name="_Toc7083183"/>
       <w:r>
         <w:rPr>
           <w:rStyle w:val="Kop2Char"/>
@@ -8521,7 +8821,7 @@
           <w:numId w:val="27"/>
         </w:numPr>
       </w:pPr>
-      <w:bookmarkStart w:id="20" w:name="_Toc6989723"/>
+      <w:bookmarkStart w:id="20" w:name="_Toc7083184"/>
       <w:r>
         <w:lastRenderedPageBreak/>
         <w:t>Planning</w:t>
@@ -8547,7 +8847,6 @@
           <w:szCs w:val="22"/>
         </w:rPr>
       </w:pPr>
-      <w:bookmarkStart w:id="21" w:name="_Toc6989724"/>
       <w:r>
         <w:rPr>
           <w:rStyle w:val="normaltextrun"/>
@@ -8710,7 +9009,6 @@
         </w:rPr>
         <w:t>Onderzoek </w:t>
       </w:r>
-      <w:proofErr w:type="spellStart"/>
       <w:r>
         <w:rPr>
           <w:rStyle w:val="spellingerror"/>
@@ -8718,9 +9016,8 @@
           <w:sz w:val="22"/>
           <w:szCs w:val="22"/>
         </w:rPr>
-        <w:t>Frontend</w:t>
-      </w:r>
-      <w:proofErr w:type="spellEnd"/>
+        <w:t>Front-end</w:t>
+      </w:r>
       <w:r>
         <w:rPr>
           <w:rStyle w:val="normaltextrun"/>
@@ -8746,8 +9043,12 @@
     <w:p>
       <w:pPr>
         <w:pStyle w:val="paragraph"/>
+        <w:numPr>
+          <w:ilvl w:val="0"/>
+          <w:numId w:val="37"/>
+        </w:numPr>
         <w:spacing w:before="0" w:beforeAutospacing="0" w:after="0" w:afterAutospacing="0"/>
-        <w:ind w:left="720" w:hanging="345"/>
+        <w:jc w:val="both"/>
         <w:textAlignment w:val="baseline"/>
         <w:rPr>
           <w:rFonts w:asciiTheme="minorHAnsi" w:hAnsiTheme="minorHAnsi" w:cstheme="minorHAnsi"/>
@@ -8763,7 +9064,7 @@
           <w:szCs w:val="22"/>
           <w:lang w:val="en-GB"/>
         </w:rPr>
-        <w:t>-      Product Backlog, Definition of Done</w:t>
+        <w:t>Product Backlog, Definition of Done</w:t>
       </w:r>
       <w:r>
         <w:rPr>
@@ -9079,7 +9380,25 @@
           <w:sz w:val="22"/>
           <w:szCs w:val="22"/>
         </w:rPr>
-        <w:t>Het begint allemaal met de fase pre-game. In deze fase zal het ‘High Level Architectuur’ en het ‘High Level Design’ bepaald worden. Met het ‘High Level Architectuur’ worden de globale softwarecomponenten in beeld gebracht. Met het ‘High Level Design’ wordt het design van de website bepaald. Er wordt bijvoorbeeld vastgesteld welke kleur combinatie er gebruikt wordt over de hele website. Deze zullen te zien zijn in het functioneel ontwerp. Daarbij is er rekening gehouden met de wensen van de opdrachtgever. Het is ergonomisch door ons gekozen lichte kleuren: blauw en wit, maar met een oranjekleur is er contrast dat hierdoor mooi oogt. Ook zal er een planning gemaakt worden.</w:t>
+        <w:t>Het begint allemaal met de fase pre-game. In deze fase zal het ‘High Level Architectuur’ en het ‘High Level Design’ bepaald worden. Met het ‘High Level Architectuur’ worden de globale softwarecomponenten in beeld gebracht. Met het ‘High Level Design’ wordt het design van de website bepaald. Er wordt bijvoorbeeld vastgesteld welke kleur combinatie er gebruikt wordt over de hele website. Deze zullen te zien zijn in het functioneel ontwerp. Daarbij is er rekening gehouden met de wensen van de opdrachtgever. Het is ergonomisch door ons gekozen lichte kleuren: blauw en wit, maar met een oranjekleur</w:t>
+      </w:r>
+      <w:r>
+        <w:rPr>
+          <w:rStyle w:val="normaltextrun"/>
+          <w:rFonts w:asciiTheme="minorHAnsi" w:hAnsiTheme="minorHAnsi" w:cstheme="minorHAnsi"/>
+          <w:sz w:val="22"/>
+          <w:szCs w:val="22"/>
+        </w:rPr>
+        <w:t xml:space="preserve"> (Flame - #F2552C)</w:t>
+      </w:r>
+      <w:r>
+        <w:rPr>
+          <w:rStyle w:val="normaltextrun"/>
+          <w:rFonts w:asciiTheme="minorHAnsi" w:hAnsiTheme="minorHAnsi" w:cstheme="minorHAnsi"/>
+          <w:sz w:val="22"/>
+          <w:szCs w:val="22"/>
+        </w:rPr>
+        <w:t xml:space="preserve"> is er contrast dat hierdoor mooi oogt. Ook zal er een planning gemaakt worden.</w:t>
       </w:r>
       <w:r>
         <w:rPr>
@@ -9500,6 +9819,7 @@
           <w:numId w:val="27"/>
         </w:numPr>
       </w:pPr>
+      <w:bookmarkStart w:id="21" w:name="_Toc7083185"/>
       <w:r>
         <w:t>Risico’s</w:t>
       </w:r>
@@ -9610,7 +9930,7 @@
         </w:numPr>
       </w:pPr>
       <w:bookmarkStart w:id="22" w:name="_Toc6401443"/>
-      <w:bookmarkStart w:id="23" w:name="_Toc6989725"/>
+      <w:bookmarkStart w:id="23" w:name="_Toc7083186"/>
       <w:r>
         <w:lastRenderedPageBreak/>
         <w:t>Bijlagen</w:t>
@@ -9630,7 +9950,7 @@
       <w:r>
         <w:t xml:space="preserve"> </w:t>
       </w:r>
-      <w:bookmarkStart w:id="25" w:name="_Toc6989726"/>
+      <w:bookmarkStart w:id="25" w:name="_Toc7083187"/>
       <w:r>
         <w:t>Productbacklog</w:t>
       </w:r>
@@ -9644,6 +9964,25 @@
     <w:p>
       <w:r>
         <w:t xml:space="preserve">Hieronder staan alle user stories beschreven die in de productbacklog staan. Onze productbacklog is verwerkt in een online omgeving genaamd ‘Trello’. In Trello zal onze productbacklog bijgehouden worden. </w:t>
+      </w:r>
+      <w:r>
+        <w:t>De Product-</w:t>
+      </w:r>
+      <w:proofErr w:type="spellStart"/>
+      <w:r>
+        <w:t>Owner</w:t>
+      </w:r>
+      <w:proofErr w:type="spellEnd"/>
+      <w:r>
+        <w:t xml:space="preserve"> en de Procesbegeleider hebben allebei een link ontvangen om inzicht te krijgen in de Product-</w:t>
+      </w:r>
+      <w:proofErr w:type="spellStart"/>
+      <w:r>
+        <w:t>Backlog</w:t>
+      </w:r>
+      <w:proofErr w:type="spellEnd"/>
+      <w:r>
+        <w:t xml:space="preserve">. </w:t>
       </w:r>
     </w:p>
     <w:p>
@@ -9655,7 +9994,7 @@
         </w:numPr>
       </w:pPr>
       <w:bookmarkStart w:id="26" w:name="_Toc6401445"/>
-      <w:bookmarkStart w:id="27" w:name="_Toc6989727"/>
+      <w:bookmarkStart w:id="27" w:name="_Toc7083188"/>
       <w:r>
         <w:t>Userstories</w:t>
       </w:r>
@@ -10165,7 +10504,7 @@
           <w:numId w:val="27"/>
         </w:numPr>
       </w:pPr>
-      <w:bookmarkStart w:id="28" w:name="_Toc6989728"/>
+      <w:bookmarkStart w:id="28" w:name="_Toc7083189"/>
       <w:r>
         <w:lastRenderedPageBreak/>
         <w:t>Definition of Done</w:t>
@@ -10174,8 +10513,89 @@
     </w:p>
     <w:p>
       <w:r>
-        <w:t xml:space="preserve">Iets is pas klaar, als datgene werkt zonder fouten te geven, en getest is door een ander persoon dan de ontwikkelaar. Met het team is besproken dat er minimaal 2 personen het werk testen van mogelijke fouten op zijn of haar eigen laptop. Als het werk deze controle doorkomt kan deze als klaar worden beschouwd. </w:t>
-      </w:r>
+        <w:t>Iets is pas klaar, als</w:t>
+      </w:r>
+      <w:r>
+        <w:t xml:space="preserve"> het item bij ‘</w:t>
+      </w:r>
+      <w:proofErr w:type="spellStart"/>
+      <w:r>
+        <w:t>Done</w:t>
+      </w:r>
+      <w:proofErr w:type="spellEnd"/>
+      <w:r>
+        <w:t>’ hangt,</w:t>
+      </w:r>
+      <w:r>
+        <w:t xml:space="preserve"> datgene werkt zonder fouten te geven</w:t>
+      </w:r>
+      <w:r>
+        <w:t xml:space="preserve"> </w:t>
+      </w:r>
+      <w:r>
+        <w:t xml:space="preserve">en getest is door een ander persoon dan de ontwikkelaar. Met het team is besproken dat er minimaal 2 personen het werk testen van mogelijke fouten op zijn of haar eigen laptop. Als het werk deze controle doorkomt kan deze als klaar worden beschouwd. </w:t>
+      </w:r>
+    </w:p>
+    <w:p/>
+    <w:p>
+      <w:pPr>
+        <w:pStyle w:val="Kop3"/>
+      </w:pPr>
+      <w:bookmarkStart w:id="29" w:name="_Toc7083190"/>
+      <w:r>
+        <w:t>10.2.1. Afspraken puntsgewijs</w:t>
+      </w:r>
+      <w:bookmarkEnd w:id="29"/>
+    </w:p>
+    <w:p/>
+    <w:p>
+      <w:pPr>
+        <w:pStyle w:val="Lijstalinea"/>
+        <w:numPr>
+          <w:ilvl w:val="0"/>
+          <w:numId w:val="36"/>
+        </w:numPr>
+      </w:pPr>
+      <w:r>
+        <w:t>Item hangt bij ‘</w:t>
+      </w:r>
+      <w:proofErr w:type="spellStart"/>
+      <w:r>
+        <w:t>Done</w:t>
+      </w:r>
+      <w:proofErr w:type="spellEnd"/>
+      <w:r>
+        <w:t>’</w:t>
+      </w:r>
+    </w:p>
+    <w:p>
+      <w:pPr>
+        <w:pStyle w:val="Lijstalinea"/>
+        <w:numPr>
+          <w:ilvl w:val="0"/>
+          <w:numId w:val="36"/>
+        </w:numPr>
+      </w:pPr>
+      <w:r>
+        <w:t>Onderdeel bevat geen fouten, volgens ontwikkelaar</w:t>
+      </w:r>
+    </w:p>
+    <w:p>
+      <w:pPr>
+        <w:pStyle w:val="Lijstalinea"/>
+        <w:numPr>
+          <w:ilvl w:val="0"/>
+          <w:numId w:val="36"/>
+        </w:numPr>
+      </w:pPr>
+      <w:r>
+        <w:t>Getest door minimaal twee andere personen dan de ontwikkelaar</w:t>
+      </w:r>
+    </w:p>
+    <w:p>
+      <w:pPr>
+        <w:pStyle w:val="Lijstalinea"/>
+      </w:pPr>
     </w:p>
     <w:sectPr>
       <w:footerReference w:type="default" r:id="rId9"/>
@@ -10230,7 +10650,6 @@
         <w:docPartUnique/>
       </w:docPartObj>
     </w:sdtPr>
-    <w:sdtEndPr/>
     <w:sdtContent>
       <w:sdt>
         <w:sdtPr>
@@ -10240,7 +10659,6 @@
             <w:docPartUnique/>
           </w:docPartObj>
         </w:sdtPr>
-        <w:sdtEndPr/>
         <w:sdtContent>
           <w:p>
             <w:pPr>
@@ -10871,6 +11289,118 @@
     </w:lvl>
   </w:abstractNum>
   <w:abstractNum w:abstractNumId="4" w15:restartNumberingAfterBreak="0">
+    <w:nsid w:val="0C4F655E"/>
+    <w:multiLevelType w:val="hybridMultilevel"/>
+    <w:tmpl w:val="CE504C04"/>
+    <w:lvl w:ilvl="0" w:tplc="B0D2F072">
+      <w:numFmt w:val="bullet"/>
+      <w:lvlText w:val="-"/>
+      <w:lvlJc w:val="left"/>
+      <w:pPr>
+        <w:ind w:left="720" w:hanging="360"/>
+      </w:pPr>
+      <w:rPr>
+        <w:rFonts w:ascii="Calibri" w:eastAsiaTheme="minorHAnsi" w:hAnsi="Calibri" w:cs="Calibri" w:hint="default"/>
+      </w:rPr>
+    </w:lvl>
+    <w:lvl w:ilvl="1" w:tplc="04130003" w:tentative="1">
+      <w:start w:val="1"/>
+      <w:numFmt w:val="bullet"/>
+      <w:lvlText w:val="o"/>
+      <w:lvlJc w:val="left"/>
+      <w:pPr>
+        <w:ind w:left="1440" w:hanging="360"/>
+      </w:pPr>
+      <w:rPr>
+        <w:rFonts w:ascii="Courier New" w:hAnsi="Courier New" w:cs="Courier New" w:hint="default"/>
+      </w:rPr>
+    </w:lvl>
+    <w:lvl w:ilvl="2" w:tplc="04130005" w:tentative="1">
+      <w:start w:val="1"/>
+      <w:numFmt w:val="bullet"/>
+      <w:lvlText w:val=""/>
+      <w:lvlJc w:val="left"/>
+      <w:pPr>
+        <w:ind w:left="2160" w:hanging="360"/>
+      </w:pPr>
+      <w:rPr>
+        <w:rFonts w:ascii="Wingdings" w:hAnsi="Wingdings" w:hint="default"/>
+      </w:rPr>
+    </w:lvl>
+    <w:lvl w:ilvl="3" w:tplc="04130001" w:tentative="1">
+      <w:start w:val="1"/>
+      <w:numFmt w:val="bullet"/>
+      <w:lvlText w:val=""/>
+      <w:lvlJc w:val="left"/>
+      <w:pPr>
+        <w:ind w:left="2880" w:hanging="360"/>
+      </w:pPr>
+      <w:rPr>
+        <w:rFonts w:ascii="Symbol" w:hAnsi="Symbol" w:hint="default"/>
+      </w:rPr>
+    </w:lvl>
+    <w:lvl w:ilvl="4" w:tplc="04130003" w:tentative="1">
+      <w:start w:val="1"/>
+      <w:numFmt w:val="bullet"/>
+      <w:lvlText w:val="o"/>
+      <w:lvlJc w:val="left"/>
+      <w:pPr>
+        <w:ind w:left="3600" w:hanging="360"/>
+      </w:pPr>
+      <w:rPr>
+        <w:rFonts w:ascii="Courier New" w:hAnsi="Courier New" w:cs="Courier New" w:hint="default"/>
+      </w:rPr>
+    </w:lvl>
+    <w:lvl w:ilvl="5" w:tplc="04130005" w:tentative="1">
+      <w:start w:val="1"/>
+      <w:numFmt w:val="bullet"/>
+      <w:lvlText w:val=""/>
+      <w:lvlJc w:val="left"/>
+      <w:pPr>
+        <w:ind w:left="4320" w:hanging="360"/>
+      </w:pPr>
+      <w:rPr>
+        <w:rFonts w:ascii="Wingdings" w:hAnsi="Wingdings" w:hint="default"/>
+      </w:rPr>
+    </w:lvl>
+    <w:lvl w:ilvl="6" w:tplc="04130001" w:tentative="1">
+      <w:start w:val="1"/>
+      <w:numFmt w:val="bullet"/>
+      <w:lvlText w:val=""/>
+      <w:lvlJc w:val="left"/>
+      <w:pPr>
+        <w:ind w:left="5040" w:hanging="360"/>
+      </w:pPr>
+      <w:rPr>
+        <w:rFonts w:ascii="Symbol" w:hAnsi="Symbol" w:hint="default"/>
+      </w:rPr>
+    </w:lvl>
+    <w:lvl w:ilvl="7" w:tplc="04130003" w:tentative="1">
+      <w:start w:val="1"/>
+      <w:numFmt w:val="bullet"/>
+      <w:lvlText w:val="o"/>
+      <w:lvlJc w:val="left"/>
+      <w:pPr>
+        <w:ind w:left="5760" w:hanging="360"/>
+      </w:pPr>
+      <w:rPr>
+        <w:rFonts w:ascii="Courier New" w:hAnsi="Courier New" w:cs="Courier New" w:hint="default"/>
+      </w:rPr>
+    </w:lvl>
+    <w:lvl w:ilvl="8" w:tplc="04130005" w:tentative="1">
+      <w:start w:val="1"/>
+      <w:numFmt w:val="bullet"/>
+      <w:lvlText w:val=""/>
+      <w:lvlJc w:val="left"/>
+      <w:pPr>
+        <w:ind w:left="6480" w:hanging="360"/>
+      </w:pPr>
+      <w:rPr>
+        <w:rFonts w:ascii="Wingdings" w:hAnsi="Wingdings" w:hint="default"/>
+      </w:rPr>
+    </w:lvl>
+  </w:abstractNum>
+  <w:abstractNum w:abstractNumId="5" w15:restartNumberingAfterBreak="0">
     <w:nsid w:val="0FFB4D0A"/>
     <w:multiLevelType w:val="multilevel"/>
     <w:tmpl w:val="72CC8AA0"/>
@@ -11019,7 +11549,7 @@
       </w:rPr>
     </w:lvl>
   </w:abstractNum>
-  <w:abstractNum w:abstractNumId="5" w15:restartNumberingAfterBreak="0">
+  <w:abstractNum w:abstractNumId="6" w15:restartNumberingAfterBreak="0">
     <w:nsid w:val="15D07DA7"/>
     <w:multiLevelType w:val="multilevel"/>
     <w:tmpl w:val="A7EEC53C"/>
@@ -11168,7 +11698,7 @@
       </w:rPr>
     </w:lvl>
   </w:abstractNum>
-  <w:abstractNum w:abstractNumId="6" w15:restartNumberingAfterBreak="0">
+  <w:abstractNum w:abstractNumId="7" w15:restartNumberingAfterBreak="0">
     <w:nsid w:val="17641089"/>
     <w:multiLevelType w:val="multilevel"/>
     <w:tmpl w:val="39EA41C8"/>
@@ -11317,7 +11847,7 @@
       </w:rPr>
     </w:lvl>
   </w:abstractNum>
-  <w:abstractNum w:abstractNumId="7" w15:restartNumberingAfterBreak="0">
+  <w:abstractNum w:abstractNumId="8" w15:restartNumberingAfterBreak="0">
     <w:nsid w:val="1DCD7FAF"/>
     <w:multiLevelType w:val="multilevel"/>
     <w:tmpl w:val="44444C04"/>
@@ -11466,7 +11996,7 @@
       </w:rPr>
     </w:lvl>
   </w:abstractNum>
-  <w:abstractNum w:abstractNumId="8" w15:restartNumberingAfterBreak="0">
+  <w:abstractNum w:abstractNumId="9" w15:restartNumberingAfterBreak="0">
     <w:nsid w:val="1DFD26A2"/>
     <w:multiLevelType w:val="hybridMultilevel"/>
     <w:tmpl w:val="67885F8E"/>
@@ -11578,7 +12108,7 @@
       </w:rPr>
     </w:lvl>
   </w:abstractNum>
-  <w:abstractNum w:abstractNumId="9" w15:restartNumberingAfterBreak="0">
+  <w:abstractNum w:abstractNumId="10" w15:restartNumberingAfterBreak="0">
     <w:nsid w:val="1E030CAB"/>
     <w:multiLevelType w:val="multilevel"/>
     <w:tmpl w:val="819CB438"/>
@@ -11727,7 +12257,7 @@
       </w:rPr>
     </w:lvl>
   </w:abstractNum>
-  <w:abstractNum w:abstractNumId="10" w15:restartNumberingAfterBreak="0">
+  <w:abstractNum w:abstractNumId="11" w15:restartNumberingAfterBreak="0">
     <w:nsid w:val="23955336"/>
     <w:multiLevelType w:val="multilevel"/>
     <w:tmpl w:val="FB186EF0"/>
@@ -11876,7 +12406,7 @@
       </w:rPr>
     </w:lvl>
   </w:abstractNum>
-  <w:abstractNum w:abstractNumId="11" w15:restartNumberingAfterBreak="0">
+  <w:abstractNum w:abstractNumId="12" w15:restartNumberingAfterBreak="0">
     <w:nsid w:val="2DF2576C"/>
     <w:multiLevelType w:val="hybridMultilevel"/>
     <w:tmpl w:val="067058F6"/>
@@ -11989,7 +12519,7 @@
       </w:rPr>
     </w:lvl>
   </w:abstractNum>
-  <w:abstractNum w:abstractNumId="12" w15:restartNumberingAfterBreak="0">
+  <w:abstractNum w:abstractNumId="13" w15:restartNumberingAfterBreak="0">
     <w:nsid w:val="2E436DDA"/>
     <w:multiLevelType w:val="multilevel"/>
     <w:tmpl w:val="1C4C0E80"/>
@@ -12138,7 +12668,7 @@
       </w:rPr>
     </w:lvl>
   </w:abstractNum>
-  <w:abstractNum w:abstractNumId="13" w15:restartNumberingAfterBreak="0">
+  <w:abstractNum w:abstractNumId="14" w15:restartNumberingAfterBreak="0">
     <w:nsid w:val="2EE7138F"/>
     <w:multiLevelType w:val="multilevel"/>
     <w:tmpl w:val="0E82FA9A"/>
@@ -12287,7 +12817,7 @@
       </w:rPr>
     </w:lvl>
   </w:abstractNum>
-  <w:abstractNum w:abstractNumId="14" w15:restartNumberingAfterBreak="0">
+  <w:abstractNum w:abstractNumId="15" w15:restartNumberingAfterBreak="0">
     <w:nsid w:val="33557AE5"/>
     <w:multiLevelType w:val="multilevel"/>
     <w:tmpl w:val="F4EEDB14"/>
@@ -12436,10 +12966,10 @@
       </w:rPr>
     </w:lvl>
   </w:abstractNum>
-  <w:abstractNum w:abstractNumId="15" w15:restartNumberingAfterBreak="0">
+  <w:abstractNum w:abstractNumId="16" w15:restartNumberingAfterBreak="0">
     <w:nsid w:val="35194F11"/>
     <w:multiLevelType w:val="multilevel"/>
-    <w:tmpl w:val="1BE81090"/>
+    <w:tmpl w:val="EED61F6E"/>
     <w:lvl w:ilvl="0">
       <w:start w:val="1"/>
       <w:numFmt w:val="bullet"/>
@@ -12456,20 +12986,17 @@
         <w:sz w:val="20"/>
       </w:rPr>
     </w:lvl>
-    <w:lvl w:ilvl="1" w:tentative="1">
+    <w:lvl w:ilvl="1">
       <w:start w:val="1"/>
       <w:numFmt w:val="bullet"/>
       <w:lvlText w:val=""/>
       <w:lvlJc w:val="left"/>
       <w:pPr>
-        <w:tabs>
-          <w:tab w:val="num" w:pos="1440"/>
-        </w:tabs>
-        <w:ind w:left="1440" w:hanging="360"/>
+        <w:ind w:left="1446" w:hanging="366"/>
       </w:pPr>
       <w:rPr>
         <w:rFonts w:ascii="Symbol" w:hAnsi="Symbol" w:hint="default"/>
-        <w:sz w:val="20"/>
+        <w:sz w:val="22"/>
       </w:rPr>
     </w:lvl>
     <w:lvl w:ilvl="2" w:tentative="1">
@@ -12585,7 +13112,7 @@
       </w:rPr>
     </w:lvl>
   </w:abstractNum>
-  <w:abstractNum w:abstractNumId="16" w15:restartNumberingAfterBreak="0">
+  <w:abstractNum w:abstractNumId="17" w15:restartNumberingAfterBreak="0">
     <w:nsid w:val="360D5C3F"/>
     <w:multiLevelType w:val="multilevel"/>
     <w:tmpl w:val="5EC2C44E"/>
@@ -12734,7 +13261,7 @@
       </w:rPr>
     </w:lvl>
   </w:abstractNum>
-  <w:abstractNum w:abstractNumId="17" w15:restartNumberingAfterBreak="0">
+  <w:abstractNum w:abstractNumId="18" w15:restartNumberingAfterBreak="0">
     <w:nsid w:val="3C2355E6"/>
     <w:multiLevelType w:val="multilevel"/>
     <w:tmpl w:val="5F9A0200"/>
@@ -12883,7 +13410,7 @@
       </w:rPr>
     </w:lvl>
   </w:abstractNum>
-  <w:abstractNum w:abstractNumId="18" w15:restartNumberingAfterBreak="0">
+  <w:abstractNum w:abstractNumId="19" w15:restartNumberingAfterBreak="0">
     <w:nsid w:val="450645AA"/>
     <w:multiLevelType w:val="multilevel"/>
     <w:tmpl w:val="95D4603E"/>
@@ -13032,7 +13559,7 @@
       </w:rPr>
     </w:lvl>
   </w:abstractNum>
-  <w:abstractNum w:abstractNumId="19" w15:restartNumberingAfterBreak="0">
+  <w:abstractNum w:abstractNumId="20" w15:restartNumberingAfterBreak="0">
     <w:nsid w:val="48B2223F"/>
     <w:multiLevelType w:val="multilevel"/>
     <w:tmpl w:val="008090FC"/>
@@ -13181,7 +13708,7 @@
       </w:rPr>
     </w:lvl>
   </w:abstractNum>
-  <w:abstractNum w:abstractNumId="20" w15:restartNumberingAfterBreak="0">
+  <w:abstractNum w:abstractNumId="21" w15:restartNumberingAfterBreak="0">
     <w:nsid w:val="49F44BAA"/>
     <w:multiLevelType w:val="multilevel"/>
     <w:tmpl w:val="015C6D82"/>
@@ -13330,7 +13857,7 @@
       </w:rPr>
     </w:lvl>
   </w:abstractNum>
-  <w:abstractNum w:abstractNumId="21" w15:restartNumberingAfterBreak="0">
+  <w:abstractNum w:abstractNumId="22" w15:restartNumberingAfterBreak="0">
     <w:nsid w:val="49FB5D0D"/>
     <w:multiLevelType w:val="multilevel"/>
     <w:tmpl w:val="1E1205E4"/>
@@ -13443,7 +13970,7 @@
       </w:rPr>
     </w:lvl>
   </w:abstractNum>
-  <w:abstractNum w:abstractNumId="22" w15:restartNumberingAfterBreak="0">
+  <w:abstractNum w:abstractNumId="23" w15:restartNumberingAfterBreak="0">
     <w:nsid w:val="4C2860EF"/>
     <w:multiLevelType w:val="multilevel"/>
     <w:tmpl w:val="0602ED28"/>
@@ -13592,7 +14119,7 @@
       </w:rPr>
     </w:lvl>
   </w:abstractNum>
-  <w:abstractNum w:abstractNumId="23" w15:restartNumberingAfterBreak="0">
+  <w:abstractNum w:abstractNumId="24" w15:restartNumberingAfterBreak="0">
     <w:nsid w:val="4D8B0F59"/>
     <w:multiLevelType w:val="multilevel"/>
     <w:tmpl w:val="E7764B8A"/>
@@ -13741,7 +14268,7 @@
       </w:rPr>
     </w:lvl>
   </w:abstractNum>
-  <w:abstractNum w:abstractNumId="24" w15:restartNumberingAfterBreak="0">
+  <w:abstractNum w:abstractNumId="25" w15:restartNumberingAfterBreak="0">
     <w:nsid w:val="50173D07"/>
     <w:multiLevelType w:val="multilevel"/>
     <w:tmpl w:val="F25651FA"/>
@@ -13854,7 +14381,7 @@
       </w:rPr>
     </w:lvl>
   </w:abstractNum>
-  <w:abstractNum w:abstractNumId="25" w15:restartNumberingAfterBreak="0">
+  <w:abstractNum w:abstractNumId="26" w15:restartNumberingAfterBreak="0">
     <w:nsid w:val="52427C13"/>
     <w:multiLevelType w:val="multilevel"/>
     <w:tmpl w:val="27F2C806"/>
@@ -13964,7 +14491,7 @@
       </w:rPr>
     </w:lvl>
   </w:abstractNum>
-  <w:abstractNum w:abstractNumId="26" w15:restartNumberingAfterBreak="0">
+  <w:abstractNum w:abstractNumId="27" w15:restartNumberingAfterBreak="0">
     <w:nsid w:val="5F237FFE"/>
     <w:multiLevelType w:val="hybridMultilevel"/>
     <w:tmpl w:val="F10044B6"/>
@@ -14077,7 +14604,7 @@
       </w:rPr>
     </w:lvl>
   </w:abstractNum>
-  <w:abstractNum w:abstractNumId="27" w15:restartNumberingAfterBreak="0">
+  <w:abstractNum w:abstractNumId="28" w15:restartNumberingAfterBreak="0">
     <w:nsid w:val="5F5926DA"/>
     <w:multiLevelType w:val="multilevel"/>
     <w:tmpl w:val="77682B90"/>
@@ -14190,7 +14717,121 @@
       </w:pPr>
     </w:lvl>
   </w:abstractNum>
-  <w:abstractNum w:abstractNumId="28" w15:restartNumberingAfterBreak="0">
+  <w:abstractNum w:abstractNumId="29" w15:restartNumberingAfterBreak="0">
+    <w:nsid w:val="64543C2F"/>
+    <w:multiLevelType w:val="hybridMultilevel"/>
+    <w:tmpl w:val="46ACAB12"/>
+    <w:lvl w:ilvl="0" w:tplc="04130001">
+      <w:start w:val="1"/>
+      <w:numFmt w:val="bullet"/>
+      <w:lvlText w:val=""/>
+      <w:lvlJc w:val="left"/>
+      <w:pPr>
+        <w:ind w:left="720" w:hanging="360"/>
+      </w:pPr>
+      <w:rPr>
+        <w:rFonts w:ascii="Symbol" w:hAnsi="Symbol" w:hint="default"/>
+        <w:sz w:val="22"/>
+      </w:rPr>
+    </w:lvl>
+    <w:lvl w:ilvl="1" w:tplc="04130003" w:tentative="1">
+      <w:start w:val="1"/>
+      <w:numFmt w:val="bullet"/>
+      <w:lvlText w:val="o"/>
+      <w:lvlJc w:val="left"/>
+      <w:pPr>
+        <w:ind w:left="1440" w:hanging="360"/>
+      </w:pPr>
+      <w:rPr>
+        <w:rFonts w:ascii="Courier New" w:hAnsi="Courier New" w:cs="Courier New" w:hint="default"/>
+      </w:rPr>
+    </w:lvl>
+    <w:lvl w:ilvl="2" w:tplc="04130005" w:tentative="1">
+      <w:start w:val="1"/>
+      <w:numFmt w:val="bullet"/>
+      <w:lvlText w:val=""/>
+      <w:lvlJc w:val="left"/>
+      <w:pPr>
+        <w:ind w:left="2160" w:hanging="360"/>
+      </w:pPr>
+      <w:rPr>
+        <w:rFonts w:ascii="Wingdings" w:hAnsi="Wingdings" w:hint="default"/>
+      </w:rPr>
+    </w:lvl>
+    <w:lvl w:ilvl="3" w:tplc="04130001" w:tentative="1">
+      <w:start w:val="1"/>
+      <w:numFmt w:val="bullet"/>
+      <w:lvlText w:val=""/>
+      <w:lvlJc w:val="left"/>
+      <w:pPr>
+        <w:ind w:left="2880" w:hanging="360"/>
+      </w:pPr>
+      <w:rPr>
+        <w:rFonts w:ascii="Symbol" w:hAnsi="Symbol" w:hint="default"/>
+      </w:rPr>
+    </w:lvl>
+    <w:lvl w:ilvl="4" w:tplc="04130003" w:tentative="1">
+      <w:start w:val="1"/>
+      <w:numFmt w:val="bullet"/>
+      <w:lvlText w:val="o"/>
+      <w:lvlJc w:val="left"/>
+      <w:pPr>
+        <w:ind w:left="3600" w:hanging="360"/>
+      </w:pPr>
+      <w:rPr>
+        <w:rFonts w:ascii="Courier New" w:hAnsi="Courier New" w:cs="Courier New" w:hint="default"/>
+      </w:rPr>
+    </w:lvl>
+    <w:lvl w:ilvl="5" w:tplc="04130005" w:tentative="1">
+      <w:start w:val="1"/>
+      <w:numFmt w:val="bullet"/>
+      <w:lvlText w:val=""/>
+      <w:lvlJc w:val="left"/>
+      <w:pPr>
+        <w:ind w:left="4320" w:hanging="360"/>
+      </w:pPr>
+      <w:rPr>
+        <w:rFonts w:ascii="Wingdings" w:hAnsi="Wingdings" w:hint="default"/>
+      </w:rPr>
+    </w:lvl>
+    <w:lvl w:ilvl="6" w:tplc="04130001" w:tentative="1">
+      <w:start w:val="1"/>
+      <w:numFmt w:val="bullet"/>
+      <w:lvlText w:val=""/>
+      <w:lvlJc w:val="left"/>
+      <w:pPr>
+        <w:ind w:left="5040" w:hanging="360"/>
+      </w:pPr>
+      <w:rPr>
+        <w:rFonts w:ascii="Symbol" w:hAnsi="Symbol" w:hint="default"/>
+      </w:rPr>
+    </w:lvl>
+    <w:lvl w:ilvl="7" w:tplc="04130003" w:tentative="1">
+      <w:start w:val="1"/>
+      <w:numFmt w:val="bullet"/>
+      <w:lvlText w:val="o"/>
+      <w:lvlJc w:val="left"/>
+      <w:pPr>
+        <w:ind w:left="5760" w:hanging="360"/>
+      </w:pPr>
+      <w:rPr>
+        <w:rFonts w:ascii="Courier New" w:hAnsi="Courier New" w:cs="Courier New" w:hint="default"/>
+      </w:rPr>
+    </w:lvl>
+    <w:lvl w:ilvl="8" w:tplc="04130005" w:tentative="1">
+      <w:start w:val="1"/>
+      <w:numFmt w:val="bullet"/>
+      <w:lvlText w:val=""/>
+      <w:lvlJc w:val="left"/>
+      <w:pPr>
+        <w:ind w:left="6480" w:hanging="360"/>
+      </w:pPr>
+      <w:rPr>
+        <w:rFonts w:ascii="Wingdings" w:hAnsi="Wingdings" w:hint="default"/>
+      </w:rPr>
+    </w:lvl>
+  </w:abstractNum>
+  <w:abstractNum w:abstractNumId="30" w15:restartNumberingAfterBreak="0">
     <w:nsid w:val="64BA768A"/>
     <w:multiLevelType w:val="multilevel"/>
     <w:tmpl w:val="D84EB9A0"/>
@@ -14339,7 +14980,7 @@
       </w:rPr>
     </w:lvl>
   </w:abstractNum>
-  <w:abstractNum w:abstractNumId="29" w15:restartNumberingAfterBreak="0">
+  <w:abstractNum w:abstractNumId="31" w15:restartNumberingAfterBreak="0">
     <w:nsid w:val="688B6FEB"/>
     <w:multiLevelType w:val="hybridMultilevel"/>
     <w:tmpl w:val="A59CC98E"/>
@@ -14452,7 +15093,7 @@
       </w:rPr>
     </w:lvl>
   </w:abstractNum>
-  <w:abstractNum w:abstractNumId="30" w15:restartNumberingAfterBreak="0">
+  <w:abstractNum w:abstractNumId="32" w15:restartNumberingAfterBreak="0">
     <w:nsid w:val="68D62149"/>
     <w:multiLevelType w:val="multilevel"/>
     <w:tmpl w:val="6250EFB2"/>
@@ -14601,7 +15242,7 @@
       </w:rPr>
     </w:lvl>
   </w:abstractNum>
-  <w:abstractNum w:abstractNumId="31" w15:restartNumberingAfterBreak="0">
+  <w:abstractNum w:abstractNumId="33" w15:restartNumberingAfterBreak="0">
     <w:nsid w:val="68FB3B5A"/>
     <w:multiLevelType w:val="multilevel"/>
     <w:tmpl w:val="4140A2C4"/>
@@ -14750,7 +15391,120 @@
       </w:rPr>
     </w:lvl>
   </w:abstractNum>
-  <w:abstractNum w:abstractNumId="32" w15:restartNumberingAfterBreak="0">
+  <w:abstractNum w:abstractNumId="34" w15:restartNumberingAfterBreak="0">
+    <w:nsid w:val="74216F95"/>
+    <w:multiLevelType w:val="hybridMultilevel"/>
+    <w:tmpl w:val="FF82CA4A"/>
+    <w:lvl w:ilvl="0" w:tplc="3376A41A">
+      <w:start w:val="10"/>
+      <w:numFmt w:val="bullet"/>
+      <w:lvlText w:val="-"/>
+      <w:lvlJc w:val="left"/>
+      <w:pPr>
+        <w:ind w:left="720" w:hanging="360"/>
+      </w:pPr>
+      <w:rPr>
+        <w:rFonts w:ascii="Calibri" w:eastAsiaTheme="minorHAnsi" w:hAnsi="Calibri" w:cs="Calibri" w:hint="default"/>
+      </w:rPr>
+    </w:lvl>
+    <w:lvl w:ilvl="1" w:tplc="04130003" w:tentative="1">
+      <w:start w:val="1"/>
+      <w:numFmt w:val="bullet"/>
+      <w:lvlText w:val="o"/>
+      <w:lvlJc w:val="left"/>
+      <w:pPr>
+        <w:ind w:left="1440" w:hanging="360"/>
+      </w:pPr>
+      <w:rPr>
+        <w:rFonts w:ascii="Courier New" w:hAnsi="Courier New" w:cs="Courier New" w:hint="default"/>
+      </w:rPr>
+    </w:lvl>
+    <w:lvl w:ilvl="2" w:tplc="04130005" w:tentative="1">
+      <w:start w:val="1"/>
+      <w:numFmt w:val="bullet"/>
+      <w:lvlText w:val=""/>
+      <w:lvlJc w:val="left"/>
+      <w:pPr>
+        <w:ind w:left="2160" w:hanging="360"/>
+      </w:pPr>
+      <w:rPr>
+        <w:rFonts w:ascii="Wingdings" w:hAnsi="Wingdings" w:hint="default"/>
+      </w:rPr>
+    </w:lvl>
+    <w:lvl w:ilvl="3" w:tplc="04130001" w:tentative="1">
+      <w:start w:val="1"/>
+      <w:numFmt w:val="bullet"/>
+      <w:lvlText w:val=""/>
+      <w:lvlJc w:val="left"/>
+      <w:pPr>
+        <w:ind w:left="2880" w:hanging="360"/>
+      </w:pPr>
+      <w:rPr>
+        <w:rFonts w:ascii="Symbol" w:hAnsi="Symbol" w:hint="default"/>
+      </w:rPr>
+    </w:lvl>
+    <w:lvl w:ilvl="4" w:tplc="04130003" w:tentative="1">
+      <w:start w:val="1"/>
+      <w:numFmt w:val="bullet"/>
+      <w:lvlText w:val="o"/>
+      <w:lvlJc w:val="left"/>
+      <w:pPr>
+        <w:ind w:left="3600" w:hanging="360"/>
+      </w:pPr>
+      <w:rPr>
+        <w:rFonts w:ascii="Courier New" w:hAnsi="Courier New" w:cs="Courier New" w:hint="default"/>
+      </w:rPr>
+    </w:lvl>
+    <w:lvl w:ilvl="5" w:tplc="04130005" w:tentative="1">
+      <w:start w:val="1"/>
+      <w:numFmt w:val="bullet"/>
+      <w:lvlText w:val=""/>
+      <w:lvlJc w:val="left"/>
+      <w:pPr>
+        <w:ind w:left="4320" w:hanging="360"/>
+      </w:pPr>
+      <w:rPr>
+        <w:rFonts w:ascii="Wingdings" w:hAnsi="Wingdings" w:hint="default"/>
+      </w:rPr>
+    </w:lvl>
+    <w:lvl w:ilvl="6" w:tplc="04130001" w:tentative="1">
+      <w:start w:val="1"/>
+      <w:numFmt w:val="bullet"/>
+      <w:lvlText w:val=""/>
+      <w:lvlJc w:val="left"/>
+      <w:pPr>
+        <w:ind w:left="5040" w:hanging="360"/>
+      </w:pPr>
+      <w:rPr>
+        <w:rFonts w:ascii="Symbol" w:hAnsi="Symbol" w:hint="default"/>
+      </w:rPr>
+    </w:lvl>
+    <w:lvl w:ilvl="7" w:tplc="04130003" w:tentative="1">
+      <w:start w:val="1"/>
+      <w:numFmt w:val="bullet"/>
+      <w:lvlText w:val="o"/>
+      <w:lvlJc w:val="left"/>
+      <w:pPr>
+        <w:ind w:left="5760" w:hanging="360"/>
+      </w:pPr>
+      <w:rPr>
+        <w:rFonts w:ascii="Courier New" w:hAnsi="Courier New" w:cs="Courier New" w:hint="default"/>
+      </w:rPr>
+    </w:lvl>
+    <w:lvl w:ilvl="8" w:tplc="04130005" w:tentative="1">
+      <w:start w:val="1"/>
+      <w:numFmt w:val="bullet"/>
+      <w:lvlText w:val=""/>
+      <w:lvlJc w:val="left"/>
+      <w:pPr>
+        <w:ind w:left="6480" w:hanging="360"/>
+      </w:pPr>
+      <w:rPr>
+        <w:rFonts w:ascii="Wingdings" w:hAnsi="Wingdings" w:hint="default"/>
+      </w:rPr>
+    </w:lvl>
+  </w:abstractNum>
+  <w:abstractNum w:abstractNumId="35" w15:restartNumberingAfterBreak="0">
     <w:nsid w:val="74D60711"/>
     <w:multiLevelType w:val="multilevel"/>
     <w:tmpl w:val="6FCC5EA4"/>
@@ -14899,7 +15653,7 @@
       </w:rPr>
     </w:lvl>
   </w:abstractNum>
-  <w:abstractNum w:abstractNumId="33" w15:restartNumberingAfterBreak="0">
+  <w:abstractNum w:abstractNumId="36" w15:restartNumberingAfterBreak="0">
     <w:nsid w:val="7517484C"/>
     <w:multiLevelType w:val="multilevel"/>
     <w:tmpl w:val="A5DA0B80"/>
@@ -15048,7 +15802,7 @@
       </w:rPr>
     </w:lvl>
   </w:abstractNum>
-  <w:abstractNum w:abstractNumId="34" w15:restartNumberingAfterBreak="0">
+  <w:abstractNum w:abstractNumId="37" w15:restartNumberingAfterBreak="0">
     <w:nsid w:val="7E3102A1"/>
     <w:multiLevelType w:val="multilevel"/>
     <w:tmpl w:val="F41EB21A"/>
@@ -15197,7 +15951,7 @@
       </w:rPr>
     </w:lvl>
   </w:abstractNum>
-  <w:abstractNum w:abstractNumId="35" w15:restartNumberingAfterBreak="0">
+  <w:abstractNum w:abstractNumId="38" w15:restartNumberingAfterBreak="0">
     <w:nsid w:val="7F66379B"/>
     <w:multiLevelType w:val="multilevel"/>
     <w:tmpl w:val="DC9860DE"/>
@@ -15350,88 +16104,88 @@
     <w:abstractNumId w:val="1"/>
   </w:num>
   <w:num w:numId="2">
+    <w:abstractNumId w:val="38"/>
+  </w:num>
+  <w:num w:numId="3">
+    <w:abstractNumId w:val="6"/>
+  </w:num>
+  <w:num w:numId="4">
+    <w:abstractNumId w:val="8"/>
+  </w:num>
+  <w:num w:numId="5">
+    <w:abstractNumId w:val="10"/>
+  </w:num>
+  <w:num w:numId="6">
+    <w:abstractNumId w:val="37"/>
+  </w:num>
+  <w:num w:numId="7">
+    <w:abstractNumId w:val="30"/>
+  </w:num>
+  <w:num w:numId="8">
     <w:abstractNumId w:val="35"/>
   </w:num>
-  <w:num w:numId="3">
+  <w:num w:numId="9">
+    <w:abstractNumId w:val="17"/>
+  </w:num>
+  <w:num w:numId="10">
+    <w:abstractNumId w:val="32"/>
+  </w:num>
+  <w:num w:numId="11">
+    <w:abstractNumId w:val="33"/>
+  </w:num>
+  <w:num w:numId="12">
+    <w:abstractNumId w:val="36"/>
+  </w:num>
+  <w:num w:numId="13">
+    <w:abstractNumId w:val="11"/>
+  </w:num>
+  <w:num w:numId="14">
     <w:abstractNumId w:val="5"/>
   </w:num>
-  <w:num w:numId="4">
+  <w:num w:numId="15">
     <w:abstractNumId w:val="7"/>
   </w:num>
-  <w:num w:numId="5">
-    <w:abstractNumId w:val="9"/>
-  </w:num>
-  <w:num w:numId="6">
-    <w:abstractNumId w:val="34"/>
-  </w:num>
-  <w:num w:numId="7">
-    <w:abstractNumId w:val="28"/>
-  </w:num>
-  <w:num w:numId="8">
-    <w:abstractNumId w:val="32"/>
-  </w:num>
-  <w:num w:numId="9">
-    <w:abstractNumId w:val="16"/>
-  </w:num>
-  <w:num w:numId="10">
-    <w:abstractNumId w:val="30"/>
-  </w:num>
-  <w:num w:numId="11">
-    <w:abstractNumId w:val="31"/>
-  </w:num>
-  <w:num w:numId="12">
-    <w:abstractNumId w:val="33"/>
-  </w:num>
-  <w:num w:numId="13">
-    <w:abstractNumId w:val="10"/>
-  </w:num>
-  <w:num w:numId="14">
-    <w:abstractNumId w:val="4"/>
-  </w:num>
-  <w:num w:numId="15">
-    <w:abstractNumId w:val="6"/>
-  </w:num>
   <w:num w:numId="16">
-    <w:abstractNumId w:val="13"/>
+    <w:abstractNumId w:val="14"/>
   </w:num>
   <w:num w:numId="17">
-    <w:abstractNumId w:val="23"/>
+    <w:abstractNumId w:val="24"/>
   </w:num>
   <w:num w:numId="18">
-    <w:abstractNumId w:val="18"/>
+    <w:abstractNumId w:val="19"/>
   </w:num>
   <w:num w:numId="19">
     <w:abstractNumId w:val="2"/>
   </w:num>
   <w:num w:numId="20">
-    <w:abstractNumId w:val="19"/>
+    <w:abstractNumId w:val="20"/>
   </w:num>
   <w:num w:numId="21">
-    <w:abstractNumId w:val="14"/>
+    <w:abstractNumId w:val="15"/>
   </w:num>
   <w:num w:numId="22">
+    <w:abstractNumId w:val="23"/>
+  </w:num>
+  <w:num w:numId="23">
+    <w:abstractNumId w:val="18"/>
+  </w:num>
+  <w:num w:numId="24">
+    <w:abstractNumId w:val="28"/>
+  </w:num>
+  <w:num w:numId="25">
+    <w:abstractNumId w:val="26"/>
+  </w:num>
+  <w:num w:numId="26">
+    <w:abstractNumId w:val="9"/>
+  </w:num>
+  <w:num w:numId="27">
     <w:abstractNumId w:val="22"/>
   </w:num>
-  <w:num w:numId="23">
-    <w:abstractNumId w:val="17"/>
-  </w:num>
-  <w:num w:numId="24">
-    <w:abstractNumId w:val="27"/>
-  </w:num>
-  <w:num w:numId="25">
-    <w:abstractNumId w:val="25"/>
-  </w:num>
-  <w:num w:numId="26">
-    <w:abstractNumId w:val="8"/>
-  </w:num>
-  <w:num w:numId="27">
-    <w:abstractNumId w:val="21"/>
-  </w:num>
   <w:num w:numId="28">
-    <w:abstractNumId w:val="29"/>
+    <w:abstractNumId w:val="31"/>
   </w:num>
   <w:num w:numId="29">
-    <w:abstractNumId w:val="26"/>
+    <w:abstractNumId w:val="27"/>
   </w:num>
   <w:num w:numId="30">
     <w:abstractNumId w:val="0"/>
@@ -15440,19 +16194,28 @@
     <w:abstractNumId w:val="3"/>
   </w:num>
   <w:num w:numId="32">
-    <w:abstractNumId w:val="11"/>
+    <w:abstractNumId w:val="12"/>
   </w:num>
   <w:num w:numId="33">
-    <w:abstractNumId w:val="24"/>
+    <w:abstractNumId w:val="25"/>
   </w:num>
   <w:num w:numId="34">
-    <w:abstractNumId w:val="15"/>
+    <w:abstractNumId w:val="16"/>
   </w:num>
   <w:num w:numId="35">
-    <w:abstractNumId w:val="20"/>
+    <w:abstractNumId w:val="21"/>
   </w:num>
   <w:num w:numId="36">
-    <w:abstractNumId w:val="12"/>
+    <w:abstractNumId w:val="13"/>
+  </w:num>
+  <w:num w:numId="37">
+    <w:abstractNumId w:val="29"/>
+  </w:num>
+  <w:num w:numId="38">
+    <w:abstractNumId w:val="4"/>
+  </w:num>
+  <w:num w:numId="39">
+    <w:abstractNumId w:val="34"/>
   </w:num>
 </w:numbering>
 </file>
@@ -15899,6 +16662,28 @@
       <w:szCs w:val="26"/>
     </w:rPr>
   </w:style>
+  <w:style w:type="paragraph" w:styleId="Kop3">
+    <w:name w:val="heading 3"/>
+    <w:basedOn w:val="Standaard"/>
+    <w:next w:val="Standaard"/>
+    <w:link w:val="Kop3Char"/>
+    <w:uiPriority w:val="9"/>
+    <w:unhideWhenUsed/>
+    <w:qFormat/>
+    <w:rsid w:val="0055799A"/>
+    <w:pPr>
+      <w:keepNext/>
+      <w:keepLines/>
+      <w:spacing w:before="40" w:after="0"/>
+      <w:outlineLvl w:val="2"/>
+    </w:pPr>
+    <w:rPr>
+      <w:rFonts w:asciiTheme="majorHAnsi" w:eastAsiaTheme="majorEastAsia" w:hAnsiTheme="majorHAnsi" w:cstheme="majorBidi"/>
+      <w:color w:val="1F3763" w:themeColor="accent1" w:themeShade="7F"/>
+      <w:sz w:val="24"/>
+      <w:szCs w:val="24"/>
+    </w:rPr>
+  </w:style>
   <w:style w:type="character" w:default="1" w:styleId="Standaardalinea-lettertype">
     <w:name w:val="Default Paragraph Font"/>
     <w:uiPriority w:val="1"/>
@@ -16398,6 +17183,32 @@
       <w:color w:val="605E5C"/>
       <w:shd w:val="clear" w:color="auto" w:fill="E1DFDD"/>
     </w:rPr>
+  </w:style>
+  <w:style w:type="character" w:customStyle="1" w:styleId="Kop3Char">
+    <w:name w:val="Kop 3 Char"/>
+    <w:basedOn w:val="Standaardalinea-lettertype"/>
+    <w:link w:val="Kop3"/>
+    <w:uiPriority w:val="9"/>
+    <w:rsid w:val="0055799A"/>
+    <w:rPr>
+      <w:rFonts w:asciiTheme="majorHAnsi" w:eastAsiaTheme="majorEastAsia" w:hAnsiTheme="majorHAnsi" w:cstheme="majorBidi"/>
+      <w:color w:val="1F3763" w:themeColor="accent1" w:themeShade="7F"/>
+      <w:sz w:val="24"/>
+      <w:szCs w:val="24"/>
+    </w:rPr>
+  </w:style>
+  <w:style w:type="paragraph" w:styleId="Inhopg3">
+    <w:name w:val="toc 3"/>
+    <w:basedOn w:val="Standaard"/>
+    <w:next w:val="Standaard"/>
+    <w:autoRedefine/>
+    <w:uiPriority w:val="39"/>
+    <w:unhideWhenUsed/>
+    <w:rsid w:val="001D2279"/>
+    <w:pPr>
+      <w:spacing w:after="100"/>
+      <w:ind w:left="440"/>
+    </w:pPr>
   </w:style>
 </w:styles>
 </file>
@@ -16668,7 +17479,7 @@
 </file>
 
 <file path=customXml/itemProps1.xml><?xml version="1.0" encoding="utf-8"?>
-<ds:datastoreItem xmlns:ds="http://schemas.openxmlformats.org/officeDocument/2006/customXml" ds:itemID="{7C77F984-F8B9-4961-851B-4EC1B1D6837A}">
+<ds:datastoreItem xmlns:ds="http://schemas.openxmlformats.org/officeDocument/2006/customXml" ds:itemID="{2C60EDA7-769C-4467-84DC-5736C75F35F2}">
   <ds:schemaRefs>
     <ds:schemaRef ds:uri="http://schemas.openxmlformats.org/officeDocument/2006/bibliography"/>
   </ds:schemaRefs>

</xml_diff>